<commit_message>
worked on login with chromedriver
</commit_message>
<xml_diff>
--- a/billing/bill.docx
+++ b/billing/bill.docx
@@ -14,37 +14,37 @@
     </w:p>
     <w:p>
       <w:r>
-        <w:t xml:space="preserve">  ARIYAMANGALAM                                      Retailer Name   :  BALAJI STORE-D-D-D                 </w:t>
+        <w:t xml:space="preserve">  ARIYAMANGALAM                                      Retailer Name   :  ABU MALIGAI-D                      </w:t>
       </w:r>
     </w:p>
     <w:p>
       <w:r>
-        <w:t xml:space="preserve">  TRICHY-620010                                      Address         :  NO 88 ,EDA STREET,PALAKKARAI.      </w:t>
+        <w:t xml:space="preserve">  TRICHY-620010                                      Address         :  Marsingpet Road                    </w:t>
       </w:r>
     </w:p>
     <w:p>
       <w:r>
-        <w:t xml:space="preserve">  PHONE NO         :9944951444                                          TRICHY                             </w:t>
+        <w:t xml:space="preserve">  PHONE NO         :9944951444                                          BEEMANAGAR                         </w:t>
       </w:r>
     </w:p>
     <w:p>
       <w:r>
-        <w:t xml:space="preserve">  GSTIN No         :33AAPFD1365C1ZR                                     -                                  </w:t>
+        <w:t xml:space="preserve">  GSTIN No         :33AAPFD1365C1ZR                                     Trichy                             </w:t>
       </w:r>
     </w:p>
     <w:p>
       <w:r>
-        <w:t xml:space="preserve">  RS PAN No        :AAPFD1365C                       Phone No        :   8903560179                        </w:t>
+        <w:t xml:space="preserve">  RS PAN No        :AAPFD1365C                       Phone No        :   8072948180                        </w:t>
       </w:r>
     </w:p>
     <w:p>
       <w:r>
-        <w:t xml:space="preserve">  Salesperson Name :SARAVANAN S                      </w:t>
+        <w:t xml:space="preserve">  Salesperson Name :ARAVINTHAN. R                    </w:t>
       </w:r>
     </w:p>
     <w:p>
       <w:r>
-        <w:t xml:space="preserve">  Beat Name        :D-EDA STREET                     GSTIN NO        :                                     </w:t>
+        <w:t xml:space="preserve">  Beat Name        :D-BEEMANAGAR                     GSTIN NO        :                                     </w:t>
       </w:r>
     </w:p>
     <w:p>
@@ -54,12 +54,12 @@
     </w:p>
     <w:p>
       <w:r>
-        <w:t xml:space="preserve">  HUL STORE ID     :HUL-411701D-P1666                Time of Billing :   19/08/2023 14:25:50               </w:t>
+        <w:t xml:space="preserve">  HUL STORE ID     :HUL-41A392D-P18479               Time of Billing :   01/04/2023 10:35:49               </w:t>
       </w:r>
     </w:p>
     <w:p>
       <w:r>
-        <w:t xml:space="preserve">  Two Thousand Nine Hundred Forty-Four Rupees Only                           </w:t>
+        <w:t xml:space="preserve">  Fifteen Thousand Five Hundred Fifty-Three Rupees Only                      </w:t>
       </w:r>
     </w:p>
     <w:p>
@@ -68,7 +68,7 @@
           <w:b/>
           <w:sz w:val="24"/>
         </w:rPr>
-        <w:t xml:space="preserve">  ABC28846     BALAJI STORE-D-D-D    Amt : 2944.00</w:t>
+        <w:t xml:space="preserve">  ABC00003     ABU MALIGAI-D    Amt : 15553.00</w:t>
       </w:r>
     </w:p>
     <w:p>
@@ -121,37 +121,37 @@
     </w:p>
     <w:p>
       <w:r>
-        <w:t xml:space="preserve">  ARIYAMANGALAM                                      Retailer Name   :  NAGARAJAN STORE(N)-D-D             </w:t>
+        <w:t xml:space="preserve">  ARIYAMANGALAM                                      Retailer Name   :  JAYALAXMI STORE-BEMANAGAR-D-D      </w:t>
       </w:r>
     </w:p>
     <w:p>
       <w:r>
-        <w:t xml:space="preserve">  TRICHY-620010                                      Address         :  EDA STREET                         </w:t>
+        <w:t xml:space="preserve">  TRICHY-620010                                      Address         :  85,HEBER ROAD                      </w:t>
       </w:r>
     </w:p>
     <w:p>
       <w:r>
-        <w:t xml:space="preserve">  PHONE NO         :9944951444                                          KAJAPETHAI ROAD                    </w:t>
+        <w:t xml:space="preserve">  PHONE NO         :9944951444                                          BEEMA NAGAR                        </w:t>
       </w:r>
     </w:p>
     <w:p>
       <w:r>
-        <w:t xml:space="preserve">  GSTIN No         :33AAPFD1365C1ZR                                     N.A.                               </w:t>
+        <w:t xml:space="preserve">  GSTIN No         :33AAPFD1365C1ZR                                     TRICHY                             </w:t>
       </w:r>
     </w:p>
     <w:p>
       <w:r>
-        <w:t xml:space="preserve">  RS PAN No        :AAPFD1365C                       Phone No        :   8248602378                        </w:t>
+        <w:t xml:space="preserve">  RS PAN No        :AAPFD1365C                       Phone No        :   9688975057                        </w:t>
       </w:r>
     </w:p>
     <w:p>
       <w:r>
-        <w:t xml:space="preserve">  Salesperson Name :HAKKIM S                         </w:t>
+        <w:t xml:space="preserve">  Salesperson Name :ARAVINTHAN. R                    </w:t>
       </w:r>
     </w:p>
     <w:p>
       <w:r>
-        <w:t xml:space="preserve">  Beat Name        :D-SANGLIYANDAPURAM-1             GSTIN NO        :                                     </w:t>
+        <w:t xml:space="preserve">  Beat Name        :D-BEEMANAGAR                     GSTIN NO        :   33AMQPV4835N1Z6                   </w:t>
       </w:r>
     </w:p>
     <w:p>
@@ -161,12 +161,12 @@
     </w:p>
     <w:p>
       <w:r>
-        <w:t xml:space="preserve">  HUL STORE ID     :HUL-411701D-P7060                Time of Billing :   19/08/2023 14:25:52               </w:t>
+        <w:t xml:space="preserve">  HUL STORE ID     :HUL-411321D-P7899                Time of Billing :   01/04/2023 10:36:45               </w:t>
       </w:r>
     </w:p>
     <w:p>
       <w:r>
-        <w:t xml:space="preserve">  Two Thousand Six Hundred Sixty-Three Rupees Only                           </w:t>
+        <w:t xml:space="preserve">  Nine Thousand Eight Hundred Twenty-Seven Rupees Only                       </w:t>
       </w:r>
     </w:p>
     <w:p>
@@ -175,7 +175,7 @@
           <w:b/>
           <w:sz w:val="24"/>
         </w:rPr>
-        <w:t xml:space="preserve">  ABC28847     NAGARAJAN STORE(N)-D-D    Amt : 2663.00</w:t>
+        <w:t xml:space="preserve">  ABC00004     JAYALAXMI STORE-BEMANAGAR-D-D    Amt : 9827.00</w:t>
       </w:r>
     </w:p>
     <w:p>
@@ -190,2203 +190,6 @@
     <w:p>
       <w:r>
         <w:br w:type="page"/>
-      </w:r>
-    </w:p>
-    <w:p>
-      <w:r>
-        <w:t xml:space="preserve">  DEVAKI ENTERPRISES                                 </w:t>
-      </w:r>
-    </w:p>
-    <w:p>
-      <w:r>
-        <w:t xml:space="preserve">  F2/4,INDUSTRIAL ESTATE                             </w:t>
-      </w:r>
-    </w:p>
-    <w:p>
-      <w:r>
-        <w:t xml:space="preserve">  ARIYAMANGALAM                                      Retailer Name   :  THE NEW LIPS BOOK SHOP-D           </w:t>
-      </w:r>
-    </w:p>
-    <w:p>
-      <w:r>
-        <w:t xml:space="preserve">  TRICHY-620010                                      Address         :  No 35, 1st FLOOR                   </w:t>
-      </w:r>
-    </w:p>
-    <w:p>
-      <w:r>
-        <w:t xml:space="preserve">  PHONE NO         :9944951444                                          BHARATHIDASAN SALAI,               </w:t>
-      </w:r>
-    </w:p>
-    <w:p>
-      <w:r>
-        <w:t xml:space="preserve">  GSTIN No         :33AAPFD1365C1ZR                                     CONTONMENT, TRICHY                 </w:t>
-      </w:r>
-    </w:p>
-    <w:p>
-      <w:r>
-        <w:t xml:space="preserve">  RS PAN No        :AAPFD1365C                       Phone No        :   9842418350                        </w:t>
-      </w:r>
-    </w:p>
-    <w:p>
-      <w:r>
-        <w:t xml:space="preserve">  Salesperson Name :ARAVINTHAN. R                    </w:t>
-      </w:r>
-    </w:p>
-    <w:p>
-      <w:r>
-        <w:t xml:space="preserve">  Beat Name        :D-BEEMANAGAR                     GSTIN NO        :   33AONPK3546G1ZX                   </w:t>
-      </w:r>
-    </w:p>
-    <w:p>
-      <w:r>
-        <w:t xml:space="preserve">  </w:t>
-      </w:r>
-    </w:p>
-    <w:p>
-      <w:r>
-        <w:t xml:space="preserve">  HUL STORE ID     :HUL-41A392D-P17594               Time of Billing :   19/08/2023 14:25:53               </w:t>
-      </w:r>
-    </w:p>
-    <w:p>
-      <w:r>
-        <w:t xml:space="preserve">  One Thousand One Hundred Ninety-Five Rupees Only                           </w:t>
-      </w:r>
-    </w:p>
-    <w:p>
-      <w:r>
-        <w:rPr>
-          <w:b/>
-          <w:sz w:val="24"/>
-        </w:rPr>
-        <w:t xml:space="preserve">  ABC28848     THE NEW LIPS BOOK SHOP-D    Amt : 1195.00</w:t>
-      </w:r>
-    </w:p>
-    <w:p>
-      <w:r>
-        <w:rPr>
-          <w:b/>
-          <w:sz w:val="24"/>
-        </w:rPr>
-        <w:t xml:space="preserve">                                                            Signature</w:t>
-      </w:r>
-    </w:p>
-    <w:p>
-      <w:r>
-        <w:br/>
-        <w:br/>
-        <w:br/>
-        <w:br/>
-        <w:br/>
-        <w:br/>
-        <w:br/>
-        <w:br/>
-        <w:br/>
-        <w:br/>
-        <w:br/>
-        <w:br/>
-        <w:br/>
-        <w:br/>
-        <w:br/>
-        <w:br/>
-        <w:br/>
-        <w:br/>
-        <w:br/>
-        <w:br/>
-        <w:br/>
-        <w:br/>
-        <w:br/>
-        <w:br/>
-        <w:br/>
-      </w:r>
-    </w:p>
-    <w:p>
-      <w:r>
-        <w:t xml:space="preserve">  DEVAKI ENTERPRISES                                 </w:t>
-      </w:r>
-    </w:p>
-    <w:p>
-      <w:r>
-        <w:t xml:space="preserve">  F2/4,INDUSTRIAL ESTATE                             </w:t>
-      </w:r>
-    </w:p>
-    <w:p>
-      <w:r>
-        <w:t xml:space="preserve">  ARIYAMANGALAM                                      Retailer Name   :  Kasi Maligai -D-D-D                </w:t>
-      </w:r>
-    </w:p>
-    <w:p>
-      <w:r>
-        <w:t xml:space="preserve">  TRICHY-620010                                      Address         :  South Kandi St,                    </w:t>
-      </w:r>
-    </w:p>
-    <w:p>
-      <w:r>
-        <w:t xml:space="preserve">  PHONE NO         :9944951444                                          Beemanagar                         </w:t>
-      </w:r>
-    </w:p>
-    <w:p>
-      <w:r>
-        <w:t xml:space="preserve">  GSTIN No         :33AAPFD1365C1ZR                                     TRICHY                             </w:t>
-      </w:r>
-    </w:p>
-    <w:p>
-      <w:r>
-        <w:t xml:space="preserve">  RS PAN No        :AAPFD1365C                       Phone No        :   9385577067                        </w:t>
-      </w:r>
-    </w:p>
-    <w:p>
-      <w:r>
-        <w:t xml:space="preserve">  Salesperson Name :ARAVINTHAN. R                    </w:t>
-      </w:r>
-    </w:p>
-    <w:p>
-      <w:r>
-        <w:t xml:space="preserve">  Beat Name        :D-BEEMANAGAR                     GSTIN NO        :                                     </w:t>
-      </w:r>
-    </w:p>
-    <w:p>
-      <w:r>
-        <w:t xml:space="preserve">  </w:t>
-      </w:r>
-    </w:p>
-    <w:p>
-      <w:r>
-        <w:t xml:space="preserve">  HUL STORE ID     :HUL-411701D-P9927                Time of Billing :   19/08/2023 14:25:54               </w:t>
-      </w:r>
-    </w:p>
-    <w:p>
-      <w:r>
-        <w:t xml:space="preserve">  Two Thousand Four Hundred Six Rupees Only                                  </w:t>
-      </w:r>
-    </w:p>
-    <w:p>
-      <w:r>
-        <w:rPr>
-          <w:b/>
-          <w:sz w:val="24"/>
-        </w:rPr>
-        <w:t xml:space="preserve">  ABC28849     Kasi Maligai -D-D-D    Amt : 2406.00</w:t>
-      </w:r>
-    </w:p>
-    <w:p>
-      <w:r>
-        <w:rPr>
-          <w:b/>
-          <w:sz w:val="24"/>
-        </w:rPr>
-        <w:t xml:space="preserve">                                                            Signature</w:t>
-      </w:r>
-    </w:p>
-    <w:p>
-      <w:r>
-        <w:br w:type="page"/>
-      </w:r>
-    </w:p>
-    <w:p>
-      <w:r>
-        <w:t xml:space="preserve">  DEVAKI ENTERPRISES                                 </w:t>
-      </w:r>
-    </w:p>
-    <w:p>
-      <w:r>
-        <w:t xml:space="preserve">  F2/4,INDUSTRIAL ESTATE                             </w:t>
-      </w:r>
-    </w:p>
-    <w:p>
-      <w:r>
-        <w:t xml:space="preserve">  ARIYAMANGALAM                                      Retailer Name   :  NADAR  MALIGAI-D-D-D-D             </w:t>
-      </w:r>
-    </w:p>
-    <w:p>
-      <w:r>
-        <w:t xml:space="preserve">  TRICHY-620010                                      Address         :  15,BHELL NAGAR  THUVAKKUDI         </w:t>
-      </w:r>
-    </w:p>
-    <w:p>
-      <w:r>
-        <w:t xml:space="preserve">  PHONE NO         :9944951444                                          TRICHY-620014                      </w:t>
-      </w:r>
-    </w:p>
-    <w:p>
-      <w:r>
-        <w:t xml:space="preserve">  GSTIN No         :33AAPFD1365C1ZR                                     NA                                 </w:t>
-      </w:r>
-    </w:p>
-    <w:p>
-      <w:r>
-        <w:t xml:space="preserve">  RS PAN No        :AAPFD1365C                       Phone No        :   9994823898                        </w:t>
-      </w:r>
-    </w:p>
-    <w:p>
-      <w:r>
-        <w:t xml:space="preserve">  Salesperson Name :CHARLES N                        </w:t>
-      </w:r>
-    </w:p>
-    <w:p>
-      <w:r>
-        <w:t xml:space="preserve">  Beat Name        :P-THUVAKUDI                      GSTIN NO        :                                     </w:t>
-      </w:r>
-    </w:p>
-    <w:p>
-      <w:r>
-        <w:t xml:space="preserve">  </w:t>
-      </w:r>
-    </w:p>
-    <w:p>
-      <w:r>
-        <w:t xml:space="preserve">  HUL STORE ID     :HUL-411321D-P0461                Time of Billing :   19/08/2023 14:25:56               </w:t>
-      </w:r>
-    </w:p>
-    <w:p>
-      <w:r>
-        <w:t xml:space="preserve">  Three Hundred Six Rupees Only                                              </w:t>
-      </w:r>
-    </w:p>
-    <w:p>
-      <w:r>
-        <w:rPr>
-          <w:b/>
-          <w:sz w:val="24"/>
-        </w:rPr>
-        <w:t xml:space="preserve">  ABC28850     NADAR MALIGAI-D-D-D-D    Amt : 306.00</w:t>
-      </w:r>
-    </w:p>
-    <w:p>
-      <w:r>
-        <w:rPr>
-          <w:b/>
-          <w:sz w:val="24"/>
-        </w:rPr>
-        <w:t xml:space="preserve">                                                            Signature</w:t>
-      </w:r>
-    </w:p>
-    <w:p>
-      <w:r>
-        <w:br/>
-        <w:br/>
-        <w:br/>
-        <w:br/>
-        <w:br/>
-        <w:br/>
-        <w:br/>
-        <w:br/>
-        <w:br/>
-        <w:br/>
-        <w:br/>
-        <w:br/>
-        <w:br/>
-        <w:br/>
-        <w:br/>
-        <w:br/>
-        <w:br/>
-        <w:br/>
-        <w:br/>
-        <w:br/>
-        <w:br/>
-        <w:br/>
-        <w:br/>
-        <w:br/>
-        <w:br/>
-      </w:r>
-    </w:p>
-    <w:p>
-      <w:r>
-        <w:t xml:space="preserve">  DEVAKI ENTERPRISES                                 </w:t>
-      </w:r>
-    </w:p>
-    <w:p>
-      <w:r>
-        <w:t xml:space="preserve">  F2/4,INDUSTRIAL ESTATE                             </w:t>
-      </w:r>
-    </w:p>
-    <w:p>
-      <w:r>
-        <w:t xml:space="preserve">  ARIYAMANGALAM                                      Retailer Name   :  SURYA STOES-D                      </w:t>
-      </w:r>
-    </w:p>
-    <w:p>
-      <w:r>
-        <w:t xml:space="preserve">  TRICHY-620010                                      Address         :  THUVAKUDI                          </w:t>
-      </w:r>
-    </w:p>
-    <w:p>
-      <w:r>
-        <w:t xml:space="preserve">  PHONE NO         :9944951444                                          MALLI GAI VASAL                    </w:t>
-      </w:r>
-    </w:p>
-    <w:p>
-      <w:r>
-        <w:t xml:space="preserve">  GSTIN No         :33AAPFD1365C1ZR                                     VLAVANTHAN KOTTAI                  </w:t>
-      </w:r>
-    </w:p>
-    <w:p>
-      <w:r>
-        <w:t xml:space="preserve">  RS PAN No        :AAPFD1365C                       Phone No        :   8608121111                        </w:t>
-      </w:r>
-    </w:p>
-    <w:p>
-      <w:r>
-        <w:t xml:space="preserve">  Salesperson Name :CHARLES N                        </w:t>
-      </w:r>
-    </w:p>
-    <w:p>
-      <w:r>
-        <w:t xml:space="preserve">  Beat Name        :P-THUVAKUDI                      GSTIN NO        :                                     </w:t>
-      </w:r>
-    </w:p>
-    <w:p>
-      <w:r>
-        <w:t xml:space="preserve">  </w:t>
-      </w:r>
-    </w:p>
-    <w:p>
-      <w:r>
-        <w:t xml:space="preserve">  HUL STORE ID     :HUL-41A392D-P19502               Time of Billing :   19/08/2023 14:25:57               </w:t>
-      </w:r>
-    </w:p>
-    <w:p>
-      <w:r>
-        <w:t xml:space="preserve">  One Hundred Twenty-Three Rupees Only                                       </w:t>
-      </w:r>
-    </w:p>
-    <w:p>
-      <w:r>
-        <w:rPr>
-          <w:b/>
-          <w:sz w:val="24"/>
-        </w:rPr>
-        <w:t xml:space="preserve">  ABC28851     SURYA STOES-D    Amt : 123.00</w:t>
-      </w:r>
-    </w:p>
-    <w:p>
-      <w:r>
-        <w:rPr>
-          <w:b/>
-          <w:sz w:val="24"/>
-        </w:rPr>
-        <w:t xml:space="preserve">                                                            Signature</w:t>
-      </w:r>
-    </w:p>
-    <w:p>
-      <w:r>
-        <w:br w:type="page"/>
-      </w:r>
-    </w:p>
-    <w:p>
-      <w:r>
-        <w:t xml:space="preserve">  DEVAKI ENTERPRISES                                 </w:t>
-      </w:r>
-    </w:p>
-    <w:p>
-      <w:r>
-        <w:t xml:space="preserve">  F2/4,INDUSTRIAL ESTATE                             </w:t>
-      </w:r>
-    </w:p>
-    <w:p>
-      <w:r>
-        <w:t xml:space="preserve">  ARIYAMANGALAM                                      Retailer Name   :  SRU  SAKTHI  STORES-D-D-D-D        </w:t>
-      </w:r>
-    </w:p>
-    <w:p>
-      <w:r>
-        <w:t xml:space="preserve">  TRICHY-620010                                      Address         :  7/2,MAIN ROAD,VALAVANDAN           </w:t>
-      </w:r>
-    </w:p>
-    <w:p>
-      <w:r>
-        <w:t xml:space="preserve">  PHONE NO         :9944951444                                          TRICHY-620014                      </w:t>
-      </w:r>
-    </w:p>
-    <w:p>
-      <w:r>
-        <w:t xml:space="preserve">  GSTIN No         :33AAPFD1365C1ZR                                     NA                                 </w:t>
-      </w:r>
-    </w:p>
-    <w:p>
-      <w:r>
-        <w:t xml:space="preserve">  RS PAN No        :AAPFD1365C                       Phone No        :   9688843987                        </w:t>
-      </w:r>
-    </w:p>
-    <w:p>
-      <w:r>
-        <w:t xml:space="preserve">  Salesperson Name :CHARLES N                        </w:t>
-      </w:r>
-    </w:p>
-    <w:p>
-      <w:r>
-        <w:t xml:space="preserve">  Beat Name        :P-THUVAKUDI                      GSTIN NO        :                                     </w:t>
-      </w:r>
-    </w:p>
-    <w:p>
-      <w:r>
-        <w:t xml:space="preserve">  </w:t>
-      </w:r>
-    </w:p>
-    <w:p>
-      <w:r>
-        <w:t xml:space="preserve">  HUL STORE ID     :HUL-411321D-P0473                Time of Billing :   19/08/2023 14:25:58               </w:t>
-      </w:r>
-    </w:p>
-    <w:p>
-      <w:r>
-        <w:t xml:space="preserve">  Three Hundred Nineteen Rupees Only                                         </w:t>
-      </w:r>
-    </w:p>
-    <w:p>
-      <w:r>
-        <w:rPr>
-          <w:b/>
-          <w:sz w:val="24"/>
-        </w:rPr>
-        <w:t xml:space="preserve">  ABC28852     SRU SAKTHI STORES-D-D-D-D    Amt : 319.00</w:t>
-      </w:r>
-    </w:p>
-    <w:p>
-      <w:r>
-        <w:rPr>
-          <w:b/>
-          <w:sz w:val="24"/>
-        </w:rPr>
-        <w:t xml:space="preserve">                                                            Signature</w:t>
-      </w:r>
-    </w:p>
-    <w:p>
-      <w:r>
-        <w:br/>
-        <w:br/>
-        <w:br/>
-        <w:br/>
-        <w:br/>
-        <w:br/>
-        <w:br/>
-        <w:br/>
-        <w:br/>
-        <w:br/>
-        <w:br/>
-        <w:br/>
-        <w:br/>
-        <w:br/>
-        <w:br/>
-        <w:br/>
-        <w:br/>
-        <w:br/>
-        <w:br/>
-        <w:br/>
-        <w:br/>
-        <w:br/>
-        <w:br/>
-        <w:br/>
-        <w:br/>
-      </w:r>
-    </w:p>
-    <w:p>
-      <w:r>
-        <w:t xml:space="preserve">  DEVAKI ENTERPRISES                                 </w:t>
-      </w:r>
-    </w:p>
-    <w:p>
-      <w:r>
-        <w:t xml:space="preserve">  F2/4,INDUSTRIAL ESTATE                             </w:t>
-      </w:r>
-    </w:p>
-    <w:p>
-      <w:r>
-        <w:t xml:space="preserve">  ARIYAMANGALAM                                      Retailer Name   :  KAAVYA HOME NEEDS 2K MARKET-D      </w:t>
-      </w:r>
-    </w:p>
-    <w:p>
-      <w:r>
-        <w:t xml:space="preserve">  TRICHY-620010                                      Address         :  NEEDS SHOPPING CENTRE,             </w:t>
-      </w:r>
-    </w:p>
-    <w:p>
-      <w:r>
-        <w:t xml:space="preserve">  PHONE NO         :9944951444                                          NIT. TRICHY                        </w:t>
-      </w:r>
-    </w:p>
-    <w:p>
-      <w:r>
-        <w:t xml:space="preserve">  GSTIN No         :33AAPFD1365C1ZR                                     THUVAKUDI                          </w:t>
-      </w:r>
-    </w:p>
-    <w:p>
-      <w:r>
-        <w:t xml:space="preserve">  RS PAN No        :AAPFD1365C                       Phone No        :   7540048665                        </w:t>
-      </w:r>
-    </w:p>
-    <w:p>
-      <w:r>
-        <w:t xml:space="preserve">  Salesperson Name :CHARLES N                        </w:t>
-      </w:r>
-    </w:p>
-    <w:p>
-      <w:r>
-        <w:t xml:space="preserve">  Beat Name        :P-THUVAKUDI                      GSTIN NO        :   33AAMFK2373G1ZD                   </w:t>
-      </w:r>
-    </w:p>
-    <w:p>
-      <w:r>
-        <w:t xml:space="preserve">  </w:t>
-      </w:r>
-    </w:p>
-    <w:p>
-      <w:r>
-        <w:t xml:space="preserve">  HUL STORE ID     :HUL-41A392D-P9960                Time of Billing :   19/08/2023 14:26:03               </w:t>
-      </w:r>
-    </w:p>
-    <w:p>
-      <w:r>
-        <w:t xml:space="preserve">  Twenty Thousand Seven Hundred Six Rupees Only                              </w:t>
-      </w:r>
-    </w:p>
-    <w:p>
-      <w:r>
-        <w:rPr>
-          <w:b/>
-          <w:sz w:val="24"/>
-        </w:rPr>
-        <w:t xml:space="preserve">  ABC28853     KAAVYA HOME NEEDS 2K MARKET-D    Amt : 20706.00</w:t>
-      </w:r>
-    </w:p>
-    <w:p>
-      <w:r>
-        <w:rPr>
-          <w:b/>
-          <w:sz w:val="24"/>
-        </w:rPr>
-        <w:t xml:space="preserve">                                                            Signature</w:t>
-      </w:r>
-    </w:p>
-    <w:p>
-      <w:r>
-        <w:br w:type="page"/>
-      </w:r>
-    </w:p>
-    <w:p>
-      <w:r>
-        <w:t xml:space="preserve">  DEVAKI ENTERPRISES                                 </w:t>
-      </w:r>
-    </w:p>
-    <w:p>
-      <w:r>
-        <w:t xml:space="preserve">  F2/4,INDUSTRIAL ESTATE                             </w:t>
-      </w:r>
-    </w:p>
-    <w:p>
-      <w:r>
-        <w:t xml:space="preserve">  ARIYAMANGALAM                                      Retailer Name   :  RASI MALIGAI                       </w:t>
-      </w:r>
-    </w:p>
-    <w:p>
-      <w:r>
-        <w:t xml:space="preserve">  TRICHY-620010                                      Address         :  QR2F+R35 Tiruchirappalli Tamil     </w:t>
-      </w:r>
-    </w:p>
-    <w:p>
-      <w:r>
-        <w:t xml:space="preserve">  PHONE NO         :9944951444                                          Thuvakudi Trichy Tiruchirappalli   </w:t>
-      </w:r>
-    </w:p>
-    <w:p>
-      <w:r>
-        <w:t xml:space="preserve">  GSTIN No         :33AAPFD1365C1ZR                                                                        </w:t>
-      </w:r>
-    </w:p>
-    <w:p>
-      <w:r>
-        <w:t xml:space="preserve">  RS PAN No        :AAPFD1365C                       Phone No        :   9698989763                        </w:t>
-      </w:r>
-    </w:p>
-    <w:p>
-      <w:r>
-        <w:t xml:space="preserve">  Salesperson Name :CHARLES N                        </w:t>
-      </w:r>
-    </w:p>
-    <w:p>
-      <w:r>
-        <w:t xml:space="preserve">  Beat Name        :P-THUVAKUDI                      GSTIN NO        :                                     </w:t>
-      </w:r>
-    </w:p>
-    <w:p>
-      <w:r>
-        <w:t xml:space="preserve">  </w:t>
-      </w:r>
-    </w:p>
-    <w:p>
-      <w:r>
-        <w:t xml:space="preserve">  HUL STORE ID     :HUL-41A392P15689                 Time of Billing :   19/08/2023 14:26:04               </w:t>
-      </w:r>
-    </w:p>
-    <w:p>
-      <w:r>
-        <w:t xml:space="preserve">  Two Hundred Fourteen Rupees Only                                           </w:t>
-      </w:r>
-    </w:p>
-    <w:p>
-      <w:r>
-        <w:rPr>
-          <w:b/>
-          <w:sz w:val="24"/>
-        </w:rPr>
-        <w:t xml:space="preserve">  ABC28854     RASI MALIGAI    Amt : 214.00</w:t>
-      </w:r>
-    </w:p>
-    <w:p>
-      <w:r>
-        <w:rPr>
-          <w:b/>
-          <w:sz w:val="24"/>
-        </w:rPr>
-        <w:t xml:space="preserve">                                                            Signature</w:t>
-      </w:r>
-    </w:p>
-    <w:p>
-      <w:r>
-        <w:br/>
-        <w:br/>
-        <w:br/>
-        <w:br/>
-        <w:br/>
-        <w:br/>
-        <w:br/>
-        <w:br/>
-        <w:br/>
-        <w:br/>
-        <w:br/>
-        <w:br/>
-        <w:br/>
-        <w:br/>
-        <w:br/>
-        <w:br/>
-        <w:br/>
-        <w:br/>
-        <w:br/>
-        <w:br/>
-        <w:br/>
-        <w:br/>
-        <w:br/>
-        <w:br/>
-        <w:br/>
-      </w:r>
-    </w:p>
-    <w:p>
-      <w:r>
-        <w:t xml:space="preserve">  DEVAKI ENTERPRISES                                 </w:t>
-      </w:r>
-    </w:p>
-    <w:p>
-      <w:r>
-        <w:t xml:space="preserve">  F2/4,INDUSTRIAL ESTATE                             </w:t>
-      </w:r>
-    </w:p>
-    <w:p>
-      <w:r>
-        <w:t xml:space="preserve">  ARIYAMANGALAM                                      Retailer Name   :  NEWPARVATHYSTORE-D-D-D-D-D         </w:t>
-      </w:r>
-    </w:p>
-    <w:p>
-      <w:r>
-        <w:t xml:space="preserve">  TRICHY-620010                                      Address         :  40/JAINAGAR,,                      </w:t>
-      </w:r>
-    </w:p>
-    <w:p>
-      <w:r>
-        <w:t xml:space="preserve">  PHONE NO         :9944951444                                          TRICHY                             </w:t>
-      </w:r>
-    </w:p>
-    <w:p>
-      <w:r>
-        <w:t xml:space="preserve">  GSTIN No         :33AAPFD1365C1ZR                                     TRICHY                             </w:t>
-      </w:r>
-    </w:p>
-    <w:p>
-      <w:r>
-        <w:t xml:space="preserve">  RS PAN No        :AAPFD1365C                       Phone No        :   9344391274                        </w:t>
-      </w:r>
-    </w:p>
-    <w:p>
-      <w:r>
-        <w:t xml:space="preserve">  Salesperson Name :SIVAMANI. K                      </w:t>
-      </w:r>
-    </w:p>
-    <w:p>
-      <w:r>
-        <w:t xml:space="preserve">  Beat Name        :F-FG-THIRUVARAMBUR-1             GSTIN NO        :   33AQCPS1434J1ZY                   </w:t>
-      </w:r>
-    </w:p>
-    <w:p>
-      <w:r>
-        <w:t xml:space="preserve">  </w:t>
-      </w:r>
-    </w:p>
-    <w:p>
-      <w:r>
-        <w:t xml:space="preserve">  HUL STORE ID     :HUL-411321D-P0151                Time of Billing :   19/08/2023 14:26:05               </w:t>
-      </w:r>
-    </w:p>
-    <w:p>
-      <w:r>
-        <w:t xml:space="preserve">  Two Thousand Sixty-Two Rupees Only                                         </w:t>
-      </w:r>
-    </w:p>
-    <w:p>
-      <w:r>
-        <w:rPr>
-          <w:b/>
-          <w:sz w:val="24"/>
-        </w:rPr>
-        <w:t xml:space="preserve">  ABC28855     NEWPARVATHYSTORE-D-D-D-D-D    Amt : 2062.00</w:t>
-      </w:r>
-    </w:p>
-    <w:p>
-      <w:r>
-        <w:rPr>
-          <w:b/>
-          <w:sz w:val="24"/>
-        </w:rPr>
-        <w:t xml:space="preserve">                                                            Signature</w:t>
-      </w:r>
-    </w:p>
-    <w:p>
-      <w:r>
-        <w:br w:type="page"/>
-      </w:r>
-    </w:p>
-    <w:p>
-      <w:r>
-        <w:t xml:space="preserve">  DEVAKI ENTERPRISES                                 </w:t>
-      </w:r>
-    </w:p>
-    <w:p>
-      <w:r>
-        <w:t xml:space="preserve">  F2/4,INDUSTRIAL ESTATE                             </w:t>
-      </w:r>
-    </w:p>
-    <w:p>
-      <w:r>
-        <w:t xml:space="preserve">  ARIYAMANGALAM                                      Retailer Name   :  PARVATHI MALIGAI-D                 </w:t>
-      </w:r>
-    </w:p>
-    <w:p>
-      <w:r>
-        <w:t xml:space="preserve">  TRICHY-620010                                      Address         :  A 28 Jai Nagar Thiruverumbur       </w:t>
-      </w:r>
-    </w:p>
-    <w:p>
-      <w:r>
-        <w:t xml:space="preserve">  PHONE NO         :9944951444                                          Trichy 620013                      </w:t>
-      </w:r>
-    </w:p>
-    <w:p>
-      <w:r>
-        <w:t xml:space="preserve">  GSTIN No         :33AAPFD1365C1ZR                                     Trichy                             </w:t>
-      </w:r>
-    </w:p>
-    <w:p>
-      <w:r>
-        <w:t xml:space="preserve">  RS PAN No        :AAPFD1365C                       Phone No        :   9443533574                        </w:t>
-      </w:r>
-    </w:p>
-    <w:p>
-      <w:r>
-        <w:t xml:space="preserve">  Salesperson Name :SIVAMANI. K                      </w:t>
-      </w:r>
-    </w:p>
-    <w:p>
-      <w:r>
-        <w:t xml:space="preserve">  Beat Name        :F-FG-THIRUVARAMBUR-1             GSTIN NO        :                                     </w:t>
-      </w:r>
-    </w:p>
-    <w:p>
-      <w:r>
-        <w:t xml:space="preserve">  </w:t>
-      </w:r>
-    </w:p>
-    <w:p>
-      <w:r>
-        <w:t xml:space="preserve">  HUL STORE ID     :HUL-41A392D-P18769               Time of Billing :   19/08/2023 14:26:05               </w:t>
-      </w:r>
-    </w:p>
-    <w:p>
-      <w:r>
-        <w:t xml:space="preserve">  Two Thousand Seven Hundred Forty-Five Rupees Only                          </w:t>
-      </w:r>
-    </w:p>
-    <w:p>
-      <w:r>
-        <w:rPr>
-          <w:b/>
-          <w:sz w:val="24"/>
-        </w:rPr>
-        <w:t xml:space="preserve">  ABC28856     PARVATHI MALIGAI-D    Amt : 2745.00</w:t>
-      </w:r>
-    </w:p>
-    <w:p>
-      <w:r>
-        <w:rPr>
-          <w:b/>
-          <w:sz w:val="24"/>
-        </w:rPr>
-        <w:t xml:space="preserve">                                                            Signature</w:t>
-      </w:r>
-    </w:p>
-    <w:p>
-      <w:r>
-        <w:br/>
-        <w:br/>
-        <w:br/>
-        <w:br/>
-        <w:br/>
-        <w:br/>
-        <w:br/>
-        <w:br/>
-        <w:br/>
-        <w:br/>
-        <w:br/>
-        <w:br/>
-        <w:br/>
-        <w:br/>
-        <w:br/>
-        <w:br/>
-        <w:br/>
-        <w:br/>
-        <w:br/>
-        <w:br/>
-        <w:br/>
-        <w:br/>
-        <w:br/>
-        <w:br/>
-        <w:br/>
-      </w:r>
-    </w:p>
-    <w:p>
-      <w:r>
-        <w:t xml:space="preserve">  DEVAKI ENTERPRISES                                 </w:t>
-      </w:r>
-    </w:p>
-    <w:p>
-      <w:r>
-        <w:t xml:space="preserve">  F2/4,INDUSTRIAL ESTATE                             </w:t>
-      </w:r>
-    </w:p>
-    <w:p>
-      <w:r>
-        <w:t xml:space="preserve">  ARIYAMANGALAM                                      Retailer Name   :  MINISTORE-D-D-D-D                  </w:t>
-      </w:r>
-    </w:p>
-    <w:p>
-      <w:r>
-        <w:t xml:space="preserve">  TRICHY-620010                                      Address         :  THIRUVARAMPUR                      </w:t>
-      </w:r>
-    </w:p>
-    <w:p>
-      <w:r>
-        <w:t xml:space="preserve">  PHONE NO         :9944951444                                          THANJOORMAINROAD                   </w:t>
-      </w:r>
-    </w:p>
-    <w:p>
-      <w:r>
-        <w:t xml:space="preserve">  GSTIN No         :33AAPFD1365C1ZR                                     TRICHY                             </w:t>
-      </w:r>
-    </w:p>
-    <w:p>
-      <w:r>
-        <w:t xml:space="preserve">  RS PAN No        :AAPFD1365C                       Phone No        :   9003817376                        </w:t>
-      </w:r>
-    </w:p>
-    <w:p>
-      <w:r>
-        <w:t xml:space="preserve">  Salesperson Name :VIJAYASEKARAN S                  </w:t>
-      </w:r>
-    </w:p>
-    <w:p>
-      <w:r>
-        <w:t xml:space="preserve">  Beat Name        :U2-FG-THIRUVARAMBUR-1            GSTIN NO        :   33AFOPM6858F1Z2                   </w:t>
-      </w:r>
-    </w:p>
-    <w:p>
-      <w:r>
-        <w:t xml:space="preserve">  </w:t>
-      </w:r>
-    </w:p>
-    <w:p>
-      <w:r>
-        <w:t xml:space="preserve">  HUL STORE ID     :HUL-411321D-P0434                Time of Billing :   19/08/2023 14:26:06               </w:t>
-      </w:r>
-    </w:p>
-    <w:p>
-      <w:r>
-        <w:t xml:space="preserve">  Seven Hundred Seventeen Rupees Only                                        </w:t>
-      </w:r>
-    </w:p>
-    <w:p>
-      <w:r>
-        <w:rPr>
-          <w:b/>
-          <w:sz w:val="24"/>
-        </w:rPr>
-        <w:t xml:space="preserve">  ABC28857     MINISTORE-D-D-D-D    Amt : 717.00</w:t>
-      </w:r>
-    </w:p>
-    <w:p>
-      <w:r>
-        <w:rPr>
-          <w:b/>
-          <w:sz w:val="24"/>
-        </w:rPr>
-        <w:t xml:space="preserve">                                                            Signature</w:t>
-      </w:r>
-    </w:p>
-    <w:p>
-      <w:r>
-        <w:br w:type="page"/>
-      </w:r>
-    </w:p>
-    <w:p>
-      <w:r>
-        <w:t xml:space="preserve">  DEVAKI ENTERPRISES                                 </w:t>
-      </w:r>
-    </w:p>
-    <w:p>
-      <w:r>
-        <w:t xml:space="preserve">  F2/4,INDUSTRIAL ESTATE                             </w:t>
-      </w:r>
-    </w:p>
-    <w:p>
-      <w:r>
-        <w:t xml:space="preserve">  ARIYAMANGALAM                                      Retailer Name   :  KALAIMAGALSTORE-D-D                </w:t>
-      </w:r>
-    </w:p>
-    <w:p>
-      <w:r>
-        <w:t xml:space="preserve">  TRICHY-620010                                      Address         :  NAVALPADUROADTHIRUVARAMPUR         </w:t>
-      </w:r>
-    </w:p>
-    <w:p>
-      <w:r>
-        <w:t xml:space="preserve">  PHONE NO         :9944951444                                          THIRUVARMBUR                       </w:t>
-      </w:r>
-    </w:p>
-    <w:p>
-      <w:r>
-        <w:t xml:space="preserve">  GSTIN No         :33AAPFD1365C1ZR                                     TRICHY                             </w:t>
-      </w:r>
-    </w:p>
-    <w:p>
-      <w:r>
-        <w:t xml:space="preserve">  RS PAN No        :AAPFD1365C                       Phone No        :   9786858372                        </w:t>
-      </w:r>
-    </w:p>
-    <w:p>
-      <w:r>
-        <w:t xml:space="preserve">  Salesperson Name :VIJAYASEKARAN S                  </w:t>
-      </w:r>
-    </w:p>
-    <w:p>
-      <w:r>
-        <w:t xml:space="preserve">  Beat Name        :U2-FG-THIRUVARAMBUR-1            GSTIN NO        :                                     </w:t>
-      </w:r>
-    </w:p>
-    <w:p>
-      <w:r>
-        <w:t xml:space="preserve">  </w:t>
-      </w:r>
-    </w:p>
-    <w:p>
-      <w:r>
-        <w:t xml:space="preserve">  HUL STORE ID     :HUL-411321D-P0433                Time of Billing :   19/08/2023 14:26:06               </w:t>
-      </w:r>
-    </w:p>
-    <w:p>
-      <w:r>
-        <w:t xml:space="preserve">  One Hundred Thirty-Six Rupees Only                                         </w:t>
-      </w:r>
-    </w:p>
-    <w:p>
-      <w:r>
-        <w:rPr>
-          <w:b/>
-          <w:sz w:val="24"/>
-        </w:rPr>
-        <w:t xml:space="preserve">  ABC28858     KALAIMAGALSTORE-D-D    Amt : 136.00</w:t>
-      </w:r>
-    </w:p>
-    <w:p>
-      <w:r>
-        <w:rPr>
-          <w:b/>
-          <w:sz w:val="24"/>
-        </w:rPr>
-        <w:t xml:space="preserve">                                                            Signature</w:t>
-      </w:r>
-    </w:p>
-    <w:p>
-      <w:r>
-        <w:br/>
-        <w:br/>
-        <w:br/>
-        <w:br/>
-        <w:br/>
-        <w:br/>
-        <w:br/>
-        <w:br/>
-        <w:br/>
-        <w:br/>
-        <w:br/>
-        <w:br/>
-        <w:br/>
-        <w:br/>
-        <w:br/>
-        <w:br/>
-        <w:br/>
-        <w:br/>
-        <w:br/>
-        <w:br/>
-        <w:br/>
-        <w:br/>
-        <w:br/>
-        <w:br/>
-        <w:br/>
-      </w:r>
-    </w:p>
-    <w:p>
-      <w:r>
-        <w:t xml:space="preserve">  DEVAKI ENTERPRISES                                 </w:t>
-      </w:r>
-    </w:p>
-    <w:p>
-      <w:r>
-        <w:t xml:space="preserve">  F2/4,INDUSTRIAL ESTATE                             </w:t>
-      </w:r>
-    </w:p>
-    <w:p>
-      <w:r>
-        <w:t xml:space="preserve">  ARIYAMANGALAM                                      Retailer Name   :  NEW SUPER MEDICAL-D                </w:t>
-      </w:r>
-    </w:p>
-    <w:p>
-      <w:r>
-        <w:t xml:space="preserve">  TRICHY-620010                                      Address         :  11/1, PALAKARAI MAIN ROAD          </w:t>
-      </w:r>
-    </w:p>
-    <w:p>
-      <w:r>
-        <w:t xml:space="preserve">  PHONE NO         :9944951444                                          TRICHY                             </w:t>
-      </w:r>
-    </w:p>
-    <w:p>
-      <w:r>
-        <w:t xml:space="preserve">  GSTIN No         :33AAPFD1365C1ZR                                     620001                             </w:t>
-      </w:r>
-    </w:p>
-    <w:p>
-      <w:r>
-        <w:t xml:space="preserve">  RS PAN No        :AAPFD1365C                       Phone No        :   9790184743                        </w:t>
-      </w:r>
-    </w:p>
-    <w:p>
-      <w:r>
-        <w:t xml:space="preserve">  Salesperson Name :SAGARIAVINCENT                   </w:t>
-      </w:r>
-    </w:p>
-    <w:p>
-      <w:r>
-        <w:t xml:space="preserve">  Beat Name        :BEEMA NAGAR HUL INT              GSTIN NO        :                                     </w:t>
-      </w:r>
-    </w:p>
-    <w:p>
-      <w:r>
-        <w:t xml:space="preserve">  </w:t>
-      </w:r>
-    </w:p>
-    <w:p>
-      <w:r>
-        <w:t xml:space="preserve">  HUL STORE ID     :HUL-41A322D-P1416                Time of Billing :   19/08/2023 14:26:07               </w:t>
-      </w:r>
-    </w:p>
-    <w:p>
-      <w:r>
-        <w:t xml:space="preserve">  One Hundred Eighteen Rupees Only                                           </w:t>
-      </w:r>
-    </w:p>
-    <w:p>
-      <w:r>
-        <w:rPr>
-          <w:b/>
-          <w:sz w:val="24"/>
-        </w:rPr>
-        <w:t xml:space="preserve">  ABC28859     NEW SUPER MEDICAL-D    Amt : 118.00</w:t>
-      </w:r>
-    </w:p>
-    <w:p>
-      <w:r>
-        <w:rPr>
-          <w:b/>
-          <w:sz w:val="24"/>
-        </w:rPr>
-        <w:t xml:space="preserve">                                                            Signature</w:t>
-      </w:r>
-    </w:p>
-    <w:p>
-      <w:r>
-        <w:br w:type="page"/>
-      </w:r>
-    </w:p>
-    <w:p>
-      <w:r>
-        <w:t xml:space="preserve">  DEVAKI ENTERPRISES                                 </w:t>
-      </w:r>
-    </w:p>
-    <w:p>
-      <w:r>
-        <w:t xml:space="preserve">  F2/4,INDUSTRIAL ESTATE                             </w:t>
-      </w:r>
-    </w:p>
-    <w:p>
-      <w:r>
-        <w:t xml:space="preserve">  ARIYAMANGALAM                                      Retailer Name   :  SALMA MEDICAL-D-D                  </w:t>
-      </w:r>
-    </w:p>
-    <w:p>
-      <w:r>
-        <w:t xml:space="preserve">  TRICHY-620010                                      Address         :  KOONIBAZZAR                        </w:t>
-      </w:r>
-    </w:p>
-    <w:p>
-      <w:r>
-        <w:t xml:space="preserve">  PHONE NO         :9944951444                                          KOONI BAZAR,                       </w:t>
-      </w:r>
-    </w:p>
-    <w:p>
-      <w:r>
-        <w:t xml:space="preserve">  GSTIN No         :33AAPFD1365C1ZR                                     BEEMANAGAR,                        </w:t>
-      </w:r>
-    </w:p>
-    <w:p>
-      <w:r>
-        <w:t xml:space="preserve">  RS PAN No        :AAPFD1365C                       Phone No        :   8925334103                        </w:t>
-      </w:r>
-    </w:p>
-    <w:p>
-      <w:r>
-        <w:t xml:space="preserve">  Salesperson Name :SAGARIAVINCENT                   </w:t>
-      </w:r>
-    </w:p>
-    <w:p>
-      <w:r>
-        <w:t xml:space="preserve">  Beat Name        :BEEMA NAGAR HUL INT              GSTIN NO        :                                     </w:t>
-      </w:r>
-    </w:p>
-    <w:p>
-      <w:r>
-        <w:t xml:space="preserve">  </w:t>
-      </w:r>
-    </w:p>
-    <w:p>
-      <w:r>
-        <w:t xml:space="preserve">  HUL STORE ID     :HUL-413724D-P3931                Time of Billing :   19/08/2023 14:26:07               </w:t>
-      </w:r>
-    </w:p>
-    <w:p>
-      <w:r>
-        <w:t xml:space="preserve">  One Hundred Eighteen Rupees Only                                           </w:t>
-      </w:r>
-    </w:p>
-    <w:p>
-      <w:r>
-        <w:rPr>
-          <w:b/>
-          <w:sz w:val="24"/>
-        </w:rPr>
-        <w:t xml:space="preserve">  ABC28860     SALMA MEDICAL-D-D    Amt : 118.00</w:t>
-      </w:r>
-    </w:p>
-    <w:p>
-      <w:r>
-        <w:rPr>
-          <w:b/>
-          <w:sz w:val="24"/>
-        </w:rPr>
-        <w:t xml:space="preserve">                                                            Signature</w:t>
-      </w:r>
-    </w:p>
-    <w:p>
-      <w:r>
-        <w:br/>
-        <w:br/>
-        <w:br/>
-        <w:br/>
-        <w:br/>
-        <w:br/>
-        <w:br/>
-        <w:br/>
-        <w:br/>
-        <w:br/>
-        <w:br/>
-        <w:br/>
-        <w:br/>
-        <w:br/>
-        <w:br/>
-        <w:br/>
-        <w:br/>
-        <w:br/>
-        <w:br/>
-        <w:br/>
-        <w:br/>
-        <w:br/>
-        <w:br/>
-        <w:br/>
-        <w:br/>
-      </w:r>
-    </w:p>
-    <w:p>
-      <w:r>
-        <w:t xml:space="preserve">  DEVAKI ENTERPRISES                                 </w:t>
-      </w:r>
-    </w:p>
-    <w:p>
-      <w:r>
-        <w:t xml:space="preserve">  F2/4,INDUSTRIAL ESTATE                             </w:t>
-      </w:r>
-    </w:p>
-    <w:p>
-      <w:r>
-        <w:t xml:space="preserve">  ARIYAMANGALAM                                      Retailer Name   :  SREE SUBA MEDICAL-D-D              </w:t>
-      </w:r>
-    </w:p>
-    <w:p>
-      <w:r>
-        <w:t xml:space="preserve">  TRICHY-620010                                      Address         :  KOONI BAZAR,OLD MEEN MARKET        </w:t>
-      </w:r>
-    </w:p>
-    <w:p>
-      <w:r>
-        <w:t xml:space="preserve">  PHONE NO         :9944951444                                          BEEMANAGAR                         </w:t>
-      </w:r>
-    </w:p>
-    <w:p>
-      <w:r>
-        <w:t xml:space="preserve">  GSTIN No         :33AAPFD1365C1ZR                                     TRICHY                             </w:t>
-      </w:r>
-    </w:p>
-    <w:p>
-      <w:r>
-        <w:t xml:space="preserve">  RS PAN No        :AAPFD1365C                       Phone No        :   9894332726                        </w:t>
-      </w:r>
-    </w:p>
-    <w:p>
-      <w:r>
-        <w:t xml:space="preserve">  Salesperson Name :SAGARIAVINCENT                   </w:t>
-      </w:r>
-    </w:p>
-    <w:p>
-      <w:r>
-        <w:t xml:space="preserve">  Beat Name        :BEEMA NAGAR HUL INT              GSTIN NO        :                                     </w:t>
-      </w:r>
-    </w:p>
-    <w:p>
-      <w:r>
-        <w:t xml:space="preserve">  </w:t>
-      </w:r>
-    </w:p>
-    <w:p>
-      <w:r>
-        <w:t xml:space="preserve">  HUL STORE ID     :HUL-413724D-P4015                Time of Billing :   19/08/2023 14:26:08               </w:t>
-      </w:r>
-    </w:p>
-    <w:p>
-      <w:r>
-        <w:t xml:space="preserve">  One Hundred Eighteen Rupees Only                                           </w:t>
-      </w:r>
-    </w:p>
-    <w:p>
-      <w:r>
-        <w:rPr>
-          <w:b/>
-          <w:sz w:val="24"/>
-        </w:rPr>
-        <w:t xml:space="preserve">  ABC28861     SREE SUBA MEDICAL-D-D    Amt : 118.00</w:t>
-      </w:r>
-    </w:p>
-    <w:p>
-      <w:r>
-        <w:rPr>
-          <w:b/>
-          <w:sz w:val="24"/>
-        </w:rPr>
-        <w:t xml:space="preserve">                                                            Signature</w:t>
-      </w:r>
-    </w:p>
-    <w:p>
-      <w:r>
-        <w:br w:type="page"/>
-      </w:r>
-    </w:p>
-    <w:p>
-      <w:r>
-        <w:t xml:space="preserve">  DEVAKI ENTERPRISES                                 </w:t>
-      </w:r>
-    </w:p>
-    <w:p>
-      <w:r>
-        <w:t xml:space="preserve">  F2/4,INDUSTRIAL ESTATE                             </w:t>
-      </w:r>
-    </w:p>
-    <w:p>
-      <w:r>
-        <w:t xml:space="preserve">  ARIYAMANGALAM                                      Retailer Name   :  Five Star Malligai-D               </w:t>
-      </w:r>
-    </w:p>
-    <w:p>
-      <w:r>
-        <w:t xml:space="preserve">  TRICHY-620010                                      Address         :  Kanndi Street                      </w:t>
-      </w:r>
-    </w:p>
-    <w:p>
-      <w:r>
-        <w:t xml:space="preserve">  PHONE NO         :9944951444                                          Beemanagar                         </w:t>
-      </w:r>
-    </w:p>
-    <w:p>
-      <w:r>
-        <w:t xml:space="preserve">  GSTIN No         :33AAPFD1365C1ZR                                     Trichy                             </w:t>
-      </w:r>
-    </w:p>
-    <w:p>
-      <w:r>
-        <w:t xml:space="preserve">  RS PAN No        :AAPFD1365C                       Phone No        :   9500336425                        </w:t>
-      </w:r>
-    </w:p>
-    <w:p>
-      <w:r>
-        <w:t xml:space="preserve">  Salesperson Name :SAGARIAVINCENT                   </w:t>
-      </w:r>
-    </w:p>
-    <w:p>
-      <w:r>
-        <w:t xml:space="preserve">  Beat Name        :BEEMA NAGAR HUL INT              GSTIN NO        :                                     </w:t>
-      </w:r>
-    </w:p>
-    <w:p>
-      <w:r>
-        <w:t xml:space="preserve">  </w:t>
-      </w:r>
-    </w:p>
-    <w:p>
-      <w:r>
-        <w:t xml:space="preserve">  HUL STORE ID     :HUL-41A392D-P18652               Time of Billing :   19/08/2023 14:26:08               </w:t>
-      </w:r>
-    </w:p>
-    <w:p>
-      <w:r>
-        <w:t xml:space="preserve">  One Hundred Nine Rupees Only                                               </w:t>
-      </w:r>
-    </w:p>
-    <w:p>
-      <w:r>
-        <w:rPr>
-          <w:b/>
-          <w:sz w:val="24"/>
-        </w:rPr>
-        <w:t xml:space="preserve">  ABC28862     Five Star Malligai-D    Amt : 109.00</w:t>
-      </w:r>
-    </w:p>
-    <w:p>
-      <w:r>
-        <w:rPr>
-          <w:b/>
-          <w:sz w:val="24"/>
-        </w:rPr>
-        <w:t xml:space="preserve">                                                            Signature</w:t>
-      </w:r>
-    </w:p>
-    <w:p>
-      <w:r>
-        <w:br/>
-        <w:br/>
-        <w:br/>
-        <w:br/>
-        <w:br/>
-        <w:br/>
-        <w:br/>
-        <w:br/>
-        <w:br/>
-        <w:br/>
-        <w:br/>
-        <w:br/>
-        <w:br/>
-        <w:br/>
-        <w:br/>
-        <w:br/>
-        <w:br/>
-        <w:br/>
-        <w:br/>
-        <w:br/>
-        <w:br/>
-        <w:br/>
-        <w:br/>
-        <w:br/>
-        <w:br/>
-      </w:r>
-    </w:p>
-    <w:p>
-      <w:r>
-        <w:t xml:space="preserve">  DEVAKI ENTERPRISES                                 </w:t>
-      </w:r>
-    </w:p>
-    <w:p>
-      <w:r>
-        <w:t xml:space="preserve">  F2/4,INDUSTRIAL ESTATE                             </w:t>
-      </w:r>
-    </w:p>
-    <w:p>
-      <w:r>
-        <w:t xml:space="preserve">  ARIYAMANGALAM                                      Retailer Name   :  S J Stores-D                       </w:t>
-      </w:r>
-    </w:p>
-    <w:p>
-      <w:r>
-        <w:t xml:space="preserve">  TRICHY-620010                                      Address         :  14.42                              </w:t>
-      </w:r>
-    </w:p>
-    <w:p>
-      <w:r>
-        <w:t xml:space="preserve">  PHONE NO         :9944951444                                          Beensar Street                     </w:t>
-      </w:r>
-    </w:p>
-    <w:p>
-      <w:r>
-        <w:t xml:space="preserve">  GSTIN No         :33AAPFD1365C1ZR                                     BeemanagarTrichy                   </w:t>
-      </w:r>
-    </w:p>
-    <w:p>
-      <w:r>
-        <w:t xml:space="preserve">  RS PAN No        :AAPFD1365C                       Phone No        :   8524900487                        </w:t>
-      </w:r>
-    </w:p>
-    <w:p>
-      <w:r>
-        <w:t xml:space="preserve">  Salesperson Name :SAGARIAVINCENT                   </w:t>
-      </w:r>
-    </w:p>
-    <w:p>
-      <w:r>
-        <w:t xml:space="preserve">  Beat Name        :BEEMA NAGAR HUL INT              GSTIN NO        :                                     </w:t>
-      </w:r>
-    </w:p>
-    <w:p>
-      <w:r>
-        <w:t xml:space="preserve">  </w:t>
-      </w:r>
-    </w:p>
-    <w:p>
-      <w:r>
-        <w:t xml:space="preserve">  HUL STORE ID     :HUL-41A392D-P18666               Time of Billing :   19/08/2023 14:26:08               </w:t>
-      </w:r>
-    </w:p>
-    <w:p>
-      <w:r>
-        <w:t xml:space="preserve">  One Hundred Six Rupees Only                                                </w:t>
-      </w:r>
-    </w:p>
-    <w:p>
-      <w:r>
-        <w:rPr>
-          <w:b/>
-          <w:sz w:val="24"/>
-        </w:rPr>
-        <w:t xml:space="preserve">  ABC28863     S J Stores-D    Amt : 106.00</w:t>
-      </w:r>
-    </w:p>
-    <w:p>
-      <w:r>
-        <w:rPr>
-          <w:b/>
-          <w:sz w:val="24"/>
-        </w:rPr>
-        <w:t xml:space="preserve">                                                            Signature</w:t>
-      </w:r>
-    </w:p>
-    <w:p>
-      <w:r>
-        <w:br w:type="page"/>
-      </w:r>
-    </w:p>
-    <w:p>
-      <w:r>
-        <w:t xml:space="preserve">  DEVAKI ENTERPRISES                                 </w:t>
-      </w:r>
-    </w:p>
-    <w:p>
-      <w:r>
-        <w:t xml:space="preserve">  F2/4,INDUSTRIAL ESTATE                             </w:t>
-      </w:r>
-    </w:p>
-    <w:p>
-      <w:r>
-        <w:t xml:space="preserve">  ARIYAMANGALAM                                      Retailer Name   :  Sasies Maligai-D                   </w:t>
-      </w:r>
-    </w:p>
-    <w:p>
-      <w:r>
-        <w:t xml:space="preserve">  TRICHY-620010                                      Address         :  21                                 </w:t>
-      </w:r>
-    </w:p>
-    <w:p>
-      <w:r>
-        <w:t xml:space="preserve">  PHONE NO         :9944951444                                          Paakali Street                     </w:t>
-      </w:r>
-    </w:p>
-    <w:p>
-      <w:r>
-        <w:t xml:space="preserve">  GSTIN No         :33AAPFD1365C1ZR                                     Beemanagar                         </w:t>
-      </w:r>
-    </w:p>
-    <w:p>
-      <w:r>
-        <w:t xml:space="preserve">  RS PAN No        :AAPFD1365C                       Phone No        :   6369102071                        </w:t>
-      </w:r>
-    </w:p>
-    <w:p>
-      <w:r>
-        <w:t xml:space="preserve">  Salesperson Name :SAGARIAVINCENT                   </w:t>
-      </w:r>
-    </w:p>
-    <w:p>
-      <w:r>
-        <w:t xml:space="preserve">  Beat Name        :BEEMA NAGAR HUL INT              GSTIN NO        :                                     </w:t>
-      </w:r>
-    </w:p>
-    <w:p>
-      <w:r>
-        <w:t xml:space="preserve">  </w:t>
-      </w:r>
-    </w:p>
-    <w:p>
-      <w:r>
-        <w:t xml:space="preserve">  HUL STORE ID     :HUL-41A392D-P18673               Time of Billing :   19/08/2023 14:26:09               </w:t>
-      </w:r>
-    </w:p>
-    <w:p>
-      <w:r>
-        <w:t xml:space="preserve">  One Hundred Eighteen Rupees Only                                           </w:t>
-      </w:r>
-    </w:p>
-    <w:p>
-      <w:r>
-        <w:rPr>
-          <w:b/>
-          <w:sz w:val="24"/>
-        </w:rPr>
-        <w:t xml:space="preserve">  ABC28864     Sasies Maligai-D    Amt : 118.00</w:t>
-      </w:r>
-    </w:p>
-    <w:p>
-      <w:r>
-        <w:rPr>
-          <w:b/>
-          <w:sz w:val="24"/>
-        </w:rPr>
-        <w:t xml:space="preserve">                                                            Signature</w:t>
-      </w:r>
-    </w:p>
-    <w:p>
-      <w:r>
-        <w:br/>
-        <w:br/>
-        <w:br/>
-        <w:br/>
-        <w:br/>
-        <w:br/>
-        <w:br/>
-        <w:br/>
-        <w:br/>
-        <w:br/>
-        <w:br/>
-        <w:br/>
-        <w:br/>
-        <w:br/>
-        <w:br/>
-        <w:br/>
-        <w:br/>
-        <w:br/>
-        <w:br/>
-        <w:br/>
-        <w:br/>
-        <w:br/>
-        <w:br/>
-        <w:br/>
-        <w:br/>
-      </w:r>
-    </w:p>
-    <w:p>
-      <w:r>
-        <w:t xml:space="preserve">  DEVAKI ENTERPRISES                                 </w:t>
-      </w:r>
-    </w:p>
-    <w:p>
-      <w:r>
-        <w:t xml:space="preserve">  F2/4,INDUSTRIAL ESTATE                             </w:t>
-      </w:r>
-    </w:p>
-    <w:p>
-      <w:r>
-        <w:t xml:space="preserve">  ARIYAMANGALAM                                      Retailer Name   :  GOPI BEEDA STALL-D                 </w:t>
-      </w:r>
-    </w:p>
-    <w:p>
-      <w:r>
-        <w:t xml:space="preserve">  TRICHY-620010                                      Address         :  84 Bells Railway Colony            </w:t>
-      </w:r>
-    </w:p>
-    <w:p>
-      <w:r>
-        <w:t xml:space="preserve">  PHONE NO         :9944951444                                          Nadu 620001 India Tiruchirapalli   </w:t>
-      </w:r>
-    </w:p>
-    <w:p>
-      <w:r>
-        <w:t xml:space="preserve">  GSTIN No         :33AAPFD1365C1ZR                                                                        </w:t>
-      </w:r>
-    </w:p>
-    <w:p>
-      <w:r>
-        <w:t xml:space="preserve">  RS PAN No        :AAPFD1365C                       Phone No        :   8883777633                        </w:t>
-      </w:r>
-    </w:p>
-    <w:p>
-      <w:r>
-        <w:t xml:space="preserve">  Salesperson Name :SAGARIAVINCENT                   </w:t>
-      </w:r>
-    </w:p>
-    <w:p>
-      <w:r>
-        <w:t xml:space="preserve">  Beat Name        :BEEMA NAGAR HUL INT              GSTIN NO        :                                     </w:t>
-      </w:r>
-    </w:p>
-    <w:p>
-      <w:r>
-        <w:t xml:space="preserve">  </w:t>
-      </w:r>
-    </w:p>
-    <w:p>
-      <w:r>
-        <w:t xml:space="preserve">  HUL STORE ID     :HUL-41A392D-P25065               Time of Billing :   19/08/2023 14:26:09               </w:t>
-      </w:r>
-    </w:p>
-    <w:p>
-      <w:r>
-        <w:t xml:space="preserve">  One Hundred Eighteen Rupees Only                                           </w:t>
-      </w:r>
-    </w:p>
-    <w:p>
-      <w:r>
-        <w:rPr>
-          <w:b/>
-          <w:sz w:val="24"/>
-        </w:rPr>
-        <w:t xml:space="preserve">  ABC28865     GOPI BEEDA STALL-D    Amt : 118.00</w:t>
-      </w:r>
-    </w:p>
-    <w:p>
-      <w:r>
-        <w:rPr>
-          <w:b/>
-          <w:sz w:val="24"/>
-        </w:rPr>
-        <w:t xml:space="preserve">                                                            Signature</w:t>
-      </w:r>
-    </w:p>
-    <w:p>
-      <w:r>
-        <w:br w:type="page"/>
-      </w:r>
-    </w:p>
-    <w:p>
-      <w:r>
-        <w:t xml:space="preserve">  DEVAKI ENTERPRISES                                 </w:t>
-      </w:r>
-    </w:p>
-    <w:p>
-      <w:r>
-        <w:t xml:space="preserve">  F2/4,INDUSTRIAL ESTATE                             </w:t>
-      </w:r>
-    </w:p>
-    <w:p>
-      <w:r>
-        <w:t xml:space="preserve">  ARIYAMANGALAM                                      Retailer Name   :  Magizh Maligai                     </w:t>
-      </w:r>
-    </w:p>
-    <w:p>
-      <w:r>
-        <w:t xml:space="preserve">  TRICHY-620010                                      Address         :  19 Padaiyatchi Main Rd Kilapudur   </w:t>
-      </w:r>
-    </w:p>
-    <w:p>
-      <w:r>
-        <w:t xml:space="preserve">  PHONE NO         :9944951444                                          620001 India Near Selvamuthu       </w:t>
-      </w:r>
-    </w:p>
-    <w:p>
-      <w:r>
-        <w:t xml:space="preserve">  GSTIN No         :33AAPFD1365C1ZR                                                                        </w:t>
-      </w:r>
-    </w:p>
-    <w:p>
-      <w:r>
-        <w:t xml:space="preserve">  RS PAN No        :AAPFD1365C                       Phone No        :   9994735581                        </w:t>
-      </w:r>
-    </w:p>
-    <w:p>
-      <w:r>
-        <w:t xml:space="preserve">  Salesperson Name :SAGARIAVINCENT                   </w:t>
-      </w:r>
-    </w:p>
-    <w:p>
-      <w:r>
-        <w:t xml:space="preserve">  Beat Name        :BEEMA NAGAR HUL INT              GSTIN NO        :                                     </w:t>
-      </w:r>
-    </w:p>
-    <w:p>
-      <w:r>
-        <w:t xml:space="preserve">  </w:t>
-      </w:r>
-    </w:p>
-    <w:p>
-      <w:r>
-        <w:t xml:space="preserve">  HUL STORE ID     :HUL-41A392D-P25123               Time of Billing :   19/08/2023 14:26:09               </w:t>
-      </w:r>
-    </w:p>
-    <w:p>
-      <w:r>
-        <w:t xml:space="preserve">  One Hundred Fifteen Rupees Only                                            </w:t>
-      </w:r>
-    </w:p>
-    <w:p>
-      <w:r>
-        <w:rPr>
-          <w:b/>
-          <w:sz w:val="24"/>
-        </w:rPr>
-        <w:t xml:space="preserve">  ABC28866     Magizh Maligai    Amt : 115.00</w:t>
-      </w:r>
-    </w:p>
-    <w:p>
-      <w:r>
-        <w:rPr>
-          <w:b/>
-          <w:sz w:val="24"/>
-        </w:rPr>
-        <w:t xml:space="preserve">                                                            Signature</w:t>
-      </w:r>
-    </w:p>
-    <w:p>
-      <w:r>
-        <w:br/>
-        <w:br/>
-        <w:br/>
-        <w:br/>
-        <w:br/>
-        <w:br/>
-        <w:br/>
-        <w:br/>
-        <w:br/>
-        <w:br/>
-        <w:br/>
-        <w:br/>
-        <w:br/>
-        <w:br/>
-        <w:br/>
-        <w:br/>
-        <w:br/>
-        <w:br/>
-        <w:br/>
-        <w:br/>
-        <w:br/>
-        <w:br/>
-        <w:br/>
-        <w:br/>
-        <w:br/>
-      </w:r>
-    </w:p>
-    <w:p>
-      <w:r>
-        <w:t xml:space="preserve">  DEVAKI ENTERPRISES                                 </w:t>
-      </w:r>
-    </w:p>
-    <w:p>
-      <w:r>
-        <w:t xml:space="preserve">  F2/4,INDUSTRIAL ESTATE                             </w:t>
-      </w:r>
-    </w:p>
-    <w:p>
-      <w:r>
-        <w:t xml:space="preserve">  ARIYAMANGALAM                                      Retailer Name   :  SRI MURUGAN STORES-ALWAR           </w:t>
-      </w:r>
-    </w:p>
-    <w:p>
-      <w:r>
-        <w:t xml:space="preserve">  TRICHY-620010                                      Address         :  43-A,ALWARTHOPE OUT SIDE,          </w:t>
-      </w:r>
-    </w:p>
-    <w:p>
-      <w:r>
-        <w:t xml:space="preserve">  PHONE NO         :9944951444                                          PALAKARAI,                         </w:t>
-      </w:r>
-    </w:p>
-    <w:p>
-      <w:r>
-        <w:t xml:space="preserve">  GSTIN No         :33AAPFD1365C1ZR                                     TRICHY-620 008                     </w:t>
-      </w:r>
-    </w:p>
-    <w:p>
-      <w:r>
-        <w:t xml:space="preserve">  RS PAN No        :AAPFD1365C                       Phone No        :   9677649437                        </w:t>
-      </w:r>
-    </w:p>
-    <w:p>
-      <w:r>
-        <w:t xml:space="preserve">  Salesperson Name :SAKTHIVEL M                      </w:t>
-      </w:r>
-    </w:p>
-    <w:p>
-      <w:r>
-        <w:t xml:space="preserve">  Beat Name        :N-BEEMANAGAR                     GSTIN NO        :   33AEUPJ3384C1ZG                   </w:t>
-      </w:r>
-    </w:p>
-    <w:p>
-      <w:r>
-        <w:t xml:space="preserve">  </w:t>
-      </w:r>
-    </w:p>
-    <w:p>
-      <w:r>
-        <w:t xml:space="preserve">  HUL STORE ID     :HUL-411321D-P7929                Time of Billing :   19/08/2023 14:26:10               </w:t>
-      </w:r>
-    </w:p>
-    <w:p>
-      <w:r>
-        <w:t xml:space="preserve">  Eleven Thousand Seven Hundred Twelve Rupees Only                           </w:t>
-      </w:r>
-    </w:p>
-    <w:p>
-      <w:r>
-        <w:rPr>
-          <w:b/>
-          <w:sz w:val="24"/>
-        </w:rPr>
-        <w:t xml:space="preserve">  ABC28867     SRI MURUGAN STORES-ALWAR    Amt : 11712.00</w:t>
-      </w:r>
-    </w:p>
-    <w:p>
-      <w:r>
-        <w:rPr>
-          <w:b/>
-          <w:sz w:val="24"/>
-        </w:rPr>
-        <w:t xml:space="preserve">                                                            Signature</w:t>
-      </w:r>
-    </w:p>
-    <w:p>
-      <w:r>
-        <w:br w:type="page"/>
-      </w:r>
-    </w:p>
-    <w:p>
-      <w:r>
-        <w:t xml:space="preserve">  DEVAKI ENTERPRISES                                 </w:t>
-      </w:r>
-    </w:p>
-    <w:p>
-      <w:r>
-        <w:t xml:space="preserve">  F2/4,INDUSTRIAL ESTATE                             </w:t>
-      </w:r>
-    </w:p>
-    <w:p>
-      <w:r>
-        <w:t xml:space="preserve">  ARIYAMANGALAM                                      Retailer Name   :  MAHAA SIVA GANESH STORES-D         </w:t>
-      </w:r>
-    </w:p>
-    <w:p>
-      <w:r>
-        <w:t xml:space="preserve">  TRICHY-620010                                      Address         :  NO 106 EDA STREET ROAD             </w:t>
-      </w:r>
-    </w:p>
-    <w:p>
-      <w:r>
-        <w:t xml:space="preserve">  PHONE NO         :9944951444                                          PALAKARAI                          </w:t>
-      </w:r>
-    </w:p>
-    <w:p>
-      <w:r>
-        <w:t xml:space="preserve">  GSTIN No         :33AAPFD1365C1ZR                                     TRICHY                             </w:t>
-      </w:r>
-    </w:p>
-    <w:p>
-      <w:r>
-        <w:t xml:space="preserve">  RS PAN No        :AAPFD1365C                       Phone No        :   9994087373                        </w:t>
-      </w:r>
-    </w:p>
-    <w:p>
-      <w:r>
-        <w:t xml:space="preserve">  Salesperson Name :N SANTHOSH                       </w:t>
-      </w:r>
-    </w:p>
-    <w:p>
-      <w:r>
-        <w:t xml:space="preserve">  Beat Name        :N-EDA STREET                     GSTIN NO        :                                     </w:t>
-      </w:r>
-    </w:p>
-    <w:p>
-      <w:r>
-        <w:t xml:space="preserve">  </w:t>
-      </w:r>
-    </w:p>
-    <w:p>
-      <w:r>
-        <w:t xml:space="preserve">  HUL STORE ID     :HUL-414006D-P17093               Time of Billing :   19/08/2023 14:26:11               </w:t>
-      </w:r>
-    </w:p>
-    <w:p>
-      <w:r>
-        <w:t xml:space="preserve">  Three Thousand Three Hundred Twenty Rupees Only                            </w:t>
-      </w:r>
-    </w:p>
-    <w:p>
-      <w:r>
-        <w:rPr>
-          <w:b/>
-          <w:sz w:val="24"/>
-        </w:rPr>
-        <w:t xml:space="preserve">  ABC28868     MAHAA SIVA GANESH STORES-D    Amt : 3320.00</w:t>
-      </w:r>
-    </w:p>
-    <w:p>
-      <w:r>
-        <w:rPr>
-          <w:b/>
-          <w:sz w:val="24"/>
-        </w:rPr>
-        <w:t xml:space="preserve">                                                            Signature</w:t>
-      </w:r>
-    </w:p>
-    <w:p>
-      <w:r>
-        <w:br/>
-        <w:br/>
-        <w:br/>
-        <w:br/>
-        <w:br/>
-        <w:br/>
-        <w:br/>
-        <w:br/>
-        <w:br/>
-        <w:br/>
-        <w:br/>
-        <w:br/>
-        <w:br/>
-        <w:br/>
-        <w:br/>
-        <w:br/>
-        <w:br/>
-        <w:br/>
-        <w:br/>
-        <w:br/>
-        <w:br/>
-        <w:br/>
-        <w:br/>
-        <w:br/>
-        <w:br/>
-      </w:r>
-    </w:p>
-    <w:p>
-      <w:r>
-        <w:t xml:space="preserve">  DEVAKI ENTERPRISES                                 </w:t>
-      </w:r>
-    </w:p>
-    <w:p>
-      <w:r>
-        <w:t xml:space="preserve">  F2/4,INDUSTRIAL ESTATE                             </w:t>
-      </w:r>
-    </w:p>
-    <w:p>
-      <w:r>
-        <w:t xml:space="preserve">  ARIYAMANGALAM                                      Retailer Name   :  MATHINA STORE-D-D-D-D              </w:t>
-      </w:r>
-    </w:p>
-    <w:p>
-      <w:r>
-        <w:t xml:space="preserve">  TRICHY-620010                                      Address         :  81,AYYAMPATTY ROAD,THUVAKUDYMALAI  </w:t>
-      </w:r>
-    </w:p>
-    <w:p>
-      <w:r>
-        <w:t xml:space="preserve">  PHONE NO         :9944951444                                          AKBARSALAI                         </w:t>
-      </w:r>
-    </w:p>
-    <w:p>
-      <w:r>
-        <w:t xml:space="preserve">  GSTIN No         :33AAPFD1365C1ZR                                     TIRUCHY-620014                     </w:t>
-      </w:r>
-    </w:p>
-    <w:p>
-      <w:r>
-        <w:t xml:space="preserve">  RS PAN No        :AAPFD1365C                       Phone No        :   9500288856                        </w:t>
-      </w:r>
-    </w:p>
-    <w:p>
-      <w:r>
-        <w:t xml:space="preserve">  Salesperson Name :N SANTHOSH                       </w:t>
-      </w:r>
-    </w:p>
-    <w:p>
-      <w:r>
-        <w:t xml:space="preserve">  Beat Name        :N-AKBAR  SALAI                   GSTIN NO        :                                     </w:t>
-      </w:r>
-    </w:p>
-    <w:p>
-      <w:r>
-        <w:t xml:space="preserve">  </w:t>
-      </w:r>
-    </w:p>
-    <w:p>
-      <w:r>
-        <w:t xml:space="preserve">  HUL STORE ID     :HUL-411321D-P12139               Time of Billing :   19/08/2023 14:26:11               </w:t>
-      </w:r>
-    </w:p>
-    <w:p>
-      <w:r>
-        <w:t xml:space="preserve">  Six Hundred Ninety-Two Rupees Only                                         </w:t>
-      </w:r>
-    </w:p>
-    <w:p>
-      <w:r>
-        <w:rPr>
-          <w:b/>
-          <w:sz w:val="24"/>
-        </w:rPr>
-        <w:t xml:space="preserve">  ABC28869     MATHINA STORE-D-D-D-D    Amt : 692.00</w:t>
-      </w:r>
-    </w:p>
-    <w:p>
-      <w:r>
-        <w:rPr>
-          <w:b/>
-          <w:sz w:val="24"/>
-        </w:rPr>
-        <w:t xml:space="preserve">                                                            Signature</w:t>
-      </w:r>
-    </w:p>
-    <w:p>
-      <w:r>
-        <w:br w:type="page"/>
-      </w:r>
-    </w:p>
-    <w:p>
-      <w:r>
-        <w:t xml:space="preserve">  DEVAKI ENTERPRISES                                 </w:t>
-      </w:r>
-    </w:p>
-    <w:p>
-      <w:r>
-        <w:t xml:space="preserve">  F2/4,INDUSTRIAL ESTATE                             </w:t>
-      </w:r>
-    </w:p>
-    <w:p>
-      <w:r>
-        <w:t xml:space="preserve">  ARIYAMANGALAM                                      Retailer Name   :  NISHA  PROVISION  STORE-D-D        </w:t>
-      </w:r>
-    </w:p>
-    <w:p>
-      <w:r>
-        <w:t xml:space="preserve">  TRICHY-620010                                      Address         :  GANESH COMPLEX,                    </w:t>
-      </w:r>
-    </w:p>
-    <w:p>
-      <w:r>
-        <w:t xml:space="preserve">  PHONE NO         :9944951444                                          GANESHAPURAM,                      </w:t>
-      </w:r>
-    </w:p>
-    <w:p>
-      <w:r>
-        <w:t xml:space="preserve">  GSTIN No         :33AAPFD1365C1ZR                                     TRICHYDT.                          </w:t>
-      </w:r>
-    </w:p>
-    <w:p>
-      <w:r>
-        <w:t xml:space="preserve">  RS PAN No        :AAPFD1365C                       Phone No        :   9788132729                        </w:t>
-      </w:r>
-    </w:p>
-    <w:p>
-      <w:r>
-        <w:t xml:space="preserve">  Salesperson Name :N SANTHOSH                       </w:t>
-      </w:r>
-    </w:p>
-    <w:p>
-      <w:r>
-        <w:t xml:space="preserve">  Beat Name        :N-AKBAR  SALAI                   GSTIN NO        :                                     </w:t>
-      </w:r>
-    </w:p>
-    <w:p>
-      <w:r>
-        <w:t xml:space="preserve">  </w:t>
-      </w:r>
-    </w:p>
-    <w:p>
-      <w:r>
-        <w:t xml:space="preserve">  HUL STORE ID     :HUL-411321D-P0084                Time of Billing :   19/08/2023 14:26:12               </w:t>
-      </w:r>
-    </w:p>
-    <w:p>
-      <w:r>
-        <w:t xml:space="preserve">  Three Thousand Four Hundred Three Rupees Only                              </w:t>
-      </w:r>
-    </w:p>
-    <w:p>
-      <w:r>
-        <w:rPr>
-          <w:b/>
-          <w:sz w:val="24"/>
-        </w:rPr>
-        <w:t xml:space="preserve">  ABC28870     NISHA PROVISION STORE-D-D    Amt : 3403.00</w:t>
-      </w:r>
-    </w:p>
-    <w:p>
-      <w:r>
-        <w:rPr>
-          <w:b/>
-          <w:sz w:val="24"/>
-        </w:rPr>
-        <w:t xml:space="preserve">                                                            Signature</w:t>
-      </w:r>
-    </w:p>
-    <w:p>
-      <w:r>
-        <w:br/>
-        <w:br/>
-        <w:br/>
-        <w:br/>
-        <w:br/>
-        <w:br/>
-        <w:br/>
-        <w:br/>
-        <w:br/>
-        <w:br/>
-        <w:br/>
-        <w:br/>
-        <w:br/>
-        <w:br/>
-        <w:br/>
-        <w:br/>
-        <w:br/>
-        <w:br/>
-        <w:br/>
-        <w:br/>
-        <w:br/>
-        <w:br/>
-        <w:br/>
-        <w:br/>
-        <w:br/>
       </w:r>
     </w:p>
     <w:sectPr>

</xml_diff>

<commit_message>
Solved to use requests for 26.1 version (removed chromedriver login)
</commit_message>
<xml_diff>
--- a/billing/bill.docx
+++ b/billing/bill.docx
@@ -14,27 +14,27 @@
     </w:p>
     <w:p>
       <w:r>
-        <w:t xml:space="preserve">  ARIYAMANGALAM                                      Retailer Name   :  ABU MALIGAI-D                      </w:t>
+        <w:t xml:space="preserve">  ARIYAMANGALAM                                      Retailer Name   :  ARVIND AGENCY                      </w:t>
       </w:r>
     </w:p>
     <w:p>
       <w:r>
-        <w:t xml:space="preserve">  TRICHY-620010                                      Address         :  Marsingpet Road                    </w:t>
+        <w:t xml:space="preserve">  TRICHY-620010                                      Address         :  2/3, Nadu ValayalKara Street       </w:t>
       </w:r>
     </w:p>
     <w:p>
       <w:r>
-        <w:t xml:space="preserve">  PHONE NO         :9944951444                                          BEEMANAGAR                         </w:t>
+        <w:t xml:space="preserve">  PHONE NO         :9944951444                                          Tharanallur, Tiruchirappalli,      </w:t>
       </w:r>
     </w:p>
     <w:p>
       <w:r>
-        <w:t xml:space="preserve">  GSTIN No         :33AAPFD1365C1ZR                                     Trichy                             </w:t>
+        <w:t xml:space="preserve">  GSTIN No         :33AAPFD1365C1ZR                                     India                              </w:t>
       </w:r>
     </w:p>
     <w:p>
       <w:r>
-        <w:t xml:space="preserve">  RS PAN No        :AAPFD1365C                       Phone No        :   8072948180                        </w:t>
+        <w:t xml:space="preserve">  RS PAN No        :AAPFD1365C                       Phone No        :   6369137944                        </w:t>
       </w:r>
     </w:p>
     <w:p>
@@ -44,7 +44,7 @@
     </w:p>
     <w:p>
       <w:r>
-        <w:t xml:space="preserve">  Beat Name        :D-BEEMANAGAR                     GSTIN NO        :                                     </w:t>
+        <w:t xml:space="preserve">  Beat Name        :D-WHOLESALE                      GSTIN NO        :   33BQTPM0121J1ZW                   </w:t>
       </w:r>
     </w:p>
     <w:p>
@@ -54,12 +54,12 @@
     </w:p>
     <w:p>
       <w:r>
-        <w:t xml:space="preserve">  HUL STORE ID     :HUL-41A392D-P18479               Time of Billing :   01/04/2023 10:35:49               </w:t>
+        <w:t xml:space="preserve">  HUL STORE ID     :HUL-41A392D-P25102               Time of Billing :   01/04/2023 10:19:36               </w:t>
       </w:r>
     </w:p>
     <w:p>
       <w:r>
-        <w:t xml:space="preserve">  Fifteen Thousand Five Hundred Fifty-Three Rupees Only                      </w:t>
+        <w:t xml:space="preserve">  Fifty-Five Thousand Seven Rupees Only                                      </w:t>
       </w:r>
     </w:p>
     <w:p>
@@ -68,7 +68,7 @@
           <w:b/>
           <w:sz w:val="24"/>
         </w:rPr>
-        <w:t xml:space="preserve">  ABC00003     ABU MALIGAI-D    Amt : 15553.00</w:t>
+        <w:t xml:space="preserve">  ABC00001     ARVIND AGENCY    Amt : 55007.00</w:t>
       </w:r>
     </w:p>
     <w:p>
@@ -107,89 +107,6 @@
         <w:br/>
         <w:br/>
         <w:br/>
-      </w:r>
-    </w:p>
-    <w:p>
-      <w:r>
-        <w:t xml:space="preserve">  DEVAKI ENTERPRISES                                 </w:t>
-      </w:r>
-    </w:p>
-    <w:p>
-      <w:r>
-        <w:t xml:space="preserve">  F2/4,INDUSTRIAL ESTATE                             </w:t>
-      </w:r>
-    </w:p>
-    <w:p>
-      <w:r>
-        <w:t xml:space="preserve">  ARIYAMANGALAM                                      Retailer Name   :  JAYALAXMI STORE-BEMANAGAR-D-D      </w:t>
-      </w:r>
-    </w:p>
-    <w:p>
-      <w:r>
-        <w:t xml:space="preserve">  TRICHY-620010                                      Address         :  85,HEBER ROAD                      </w:t>
-      </w:r>
-    </w:p>
-    <w:p>
-      <w:r>
-        <w:t xml:space="preserve">  PHONE NO         :9944951444                                          BEEMA NAGAR                        </w:t>
-      </w:r>
-    </w:p>
-    <w:p>
-      <w:r>
-        <w:t xml:space="preserve">  GSTIN No         :33AAPFD1365C1ZR                                     TRICHY                             </w:t>
-      </w:r>
-    </w:p>
-    <w:p>
-      <w:r>
-        <w:t xml:space="preserve">  RS PAN No        :AAPFD1365C                       Phone No        :   9688975057                        </w:t>
-      </w:r>
-    </w:p>
-    <w:p>
-      <w:r>
-        <w:t xml:space="preserve">  Salesperson Name :ARAVINTHAN. R                    </w:t>
-      </w:r>
-    </w:p>
-    <w:p>
-      <w:r>
-        <w:t xml:space="preserve">  Beat Name        :D-BEEMANAGAR                     GSTIN NO        :   33AMQPV4835N1Z6                   </w:t>
-      </w:r>
-    </w:p>
-    <w:p>
-      <w:r>
-        <w:t xml:space="preserve">  </w:t>
-      </w:r>
-    </w:p>
-    <w:p>
-      <w:r>
-        <w:t xml:space="preserve">  HUL STORE ID     :HUL-411321D-P7899                Time of Billing :   01/04/2023 10:36:45               </w:t>
-      </w:r>
-    </w:p>
-    <w:p>
-      <w:r>
-        <w:t xml:space="preserve">  Nine Thousand Eight Hundred Twenty-Seven Rupees Only                       </w:t>
-      </w:r>
-    </w:p>
-    <w:p>
-      <w:r>
-        <w:rPr>
-          <w:b/>
-          <w:sz w:val="24"/>
-        </w:rPr>
-        <w:t xml:space="preserve">  ABC00004     JAYALAXMI STORE-BEMANAGAR-D-D    Amt : 9827.00</w:t>
-      </w:r>
-    </w:p>
-    <w:p>
-      <w:r>
-        <w:rPr>
-          <w:b/>
-          <w:sz w:val="24"/>
-        </w:rPr>
-        <w:t xml:space="preserve">                                                            Signature</w:t>
-      </w:r>
-    </w:p>
-    <w:p>
-      <w:r>
-        <w:br w:type="page"/>
       </w:r>
     </w:p>
     <w:sectPr>

</xml_diff>

<commit_message>
Added phone and collection in creditlock screen
</commit_message>
<xml_diff>
--- a/billing/bill.docx
+++ b/billing/bill.docx
@@ -14,37 +14,37 @@
     </w:p>
     <w:p>
       <w:r>
-        <w:t xml:space="preserve">  ARIYAMANGALAM                                      Retailer Name   :  Thulasi-D                          </w:t>
+        <w:t xml:space="preserve">  ARIYAMANGALAM                                      Retailer Name   :  ESHWAR MEDICALS                    </w:t>
       </w:r>
     </w:p>
     <w:p>
       <w:r>
-        <w:t xml:space="preserve">  TRICHY-620010                                      Address         :                                     </w:t>
+        <w:t xml:space="preserve">  TRICHY-620010                                      Address         :  Thamarai 1st St Ezhil Nagar Tamil  </w:t>
       </w:r>
     </w:p>
     <w:p>
       <w:r>
-        <w:t xml:space="preserve">  PHONE NO         :9944951444                                          Ariyamangalam                      </w:t>
+        <w:t xml:space="preserve">  PHONE NO         :9944951444                                          India Near Kumutha Store           </w:t>
       </w:r>
     </w:p>
     <w:p>
       <w:r>
-        <w:t xml:space="preserve">  GSTIN No         :33AAPFD1365C1ZR                                     TRICHY                             </w:t>
+        <w:t xml:space="preserve">  GSTIN No         :33AAPFD1365C1ZR                                                                        </w:t>
       </w:r>
     </w:p>
     <w:p>
       <w:r>
-        <w:t xml:space="preserve">  RS PAN No        :AAPFD1365C                       Phone No        :   9943684000                        </w:t>
+        <w:t xml:space="preserve">  RS PAN No        :AAPFD1365C                       Phone No        :   8072005857                        </w:t>
       </w:r>
     </w:p>
     <w:p>
       <w:r>
-        <w:t xml:space="preserve">  Salesperson Name :N SANTHOSH                       </w:t>
+        <w:t xml:space="preserve">  Salesperson Name :SAKTHIVEL M                      </w:t>
       </w:r>
     </w:p>
     <w:p>
       <w:r>
-        <w:t xml:space="preserve">  Beat Name        :Chemist - Kattur NUTS            GSTIN NO        :   33AABCT6876B1ZF                   </w:t>
+        <w:t xml:space="preserve">  Beat Name        :Chemist - Thiruvarambur NUTS     GSTIN NO        :                                     </w:t>
       </w:r>
     </w:p>
     <w:p>
@@ -54,12 +54,12 @@
     </w:p>
     <w:p>
       <w:r>
-        <w:t xml:space="preserve">  HUL STORE ID     :HUL-41A392D-P19230               Time of Billing :   07/09/2023 09:57:35               </w:t>
+        <w:t xml:space="preserve">  HUL STORE ID     :HUL-41A392D-P25120               Time of Billing :   14/12/2023 22:26:36               </w:t>
       </w:r>
     </w:p>
     <w:p>
       <w:r>
-        <w:t xml:space="preserve">  Five Thousand Seven Hundred Forty Rupees Only                              </w:t>
+        <w:t xml:space="preserve">  Six Hundred Twenty-Nine Rupees Only                                        </w:t>
       </w:r>
     </w:p>
     <w:p>
@@ -68,7 +68,7 @@
           <w:b/>
           <w:sz w:val="24"/>
         </w:rPr>
-        <w:t xml:space="preserve">  ABC32856     Thulasi-D    Amt : 5740.00</w:t>
+        <w:t xml:space="preserve">  ABC54009     ESHWAR MEDICALS    Amt : 629.00</w:t>
       </w:r>
     </w:p>
     <w:p>

</xml_diff>

<commit_message>
None in Collection Date Handled
</commit_message>
<xml_diff>
--- a/billing/bill.docx
+++ b/billing/bill.docx
@@ -14,37 +14,37 @@
     </w:p>
     <w:p>
       <w:r>
-        <w:t xml:space="preserve">  ARIYAMANGALAM                                      Retailer Name   :  ESHWAR MEDICALS                    </w:t>
+        <w:t xml:space="preserve">  ARIYAMANGALAM                                      Retailer Name   :  SUBA MALIGAI-D                     </w:t>
       </w:r>
     </w:p>
     <w:p>
       <w:r>
-        <w:t xml:space="preserve">  TRICHY-620010                                      Address         :  Thamarai 1st St Ezhil Nagar Tamil  </w:t>
+        <w:t xml:space="preserve">  TRICHY-620010                                      Address         :  GANDHI SALAI                       </w:t>
       </w:r>
     </w:p>
     <w:p>
       <w:r>
-        <w:t xml:space="preserve">  PHONE NO         :9944951444                                          India Near Kumutha Store           </w:t>
+        <w:t xml:space="preserve">  PHONE NO         :9944951444                                          SOUTH KATTUR                       </w:t>
       </w:r>
     </w:p>
     <w:p>
       <w:r>
-        <w:t xml:space="preserve">  GSTIN No         :33AAPFD1365C1ZR                                                                        </w:t>
+        <w:t xml:space="preserve">  GSTIN No         :33AAPFD1365C1ZR                                     TRICHY                             </w:t>
       </w:r>
     </w:p>
     <w:p>
       <w:r>
-        <w:t xml:space="preserve">  RS PAN No        :AAPFD1365C                       Phone No        :   8072005857                        </w:t>
+        <w:t xml:space="preserve">  RS PAN No        :AAPFD1365C                       Phone No        :   8056384501                        </w:t>
       </w:r>
     </w:p>
     <w:p>
       <w:r>
-        <w:t xml:space="preserve">  Salesperson Name :SAKTHIVEL M                      </w:t>
+        <w:t xml:space="preserve">  Salesperson Name :SAGARIAVINCENT                   </w:t>
       </w:r>
     </w:p>
     <w:p>
       <w:r>
-        <w:t xml:space="preserve">  Beat Name        :Chemist - Thiruvarambur NUTS     GSTIN NO        :                                     </w:t>
+        <w:t xml:space="preserve">  Beat Name        :D-KATTUR-1  3S                   GSTIN NO        :                                     </w:t>
       </w:r>
     </w:p>
     <w:p>
@@ -54,12 +54,12 @@
     </w:p>
     <w:p>
       <w:r>
-        <w:t xml:space="preserve">  HUL STORE ID     :HUL-41A392D-P25120               Time of Billing :   14/12/2023 22:26:36               </w:t>
+        <w:t xml:space="preserve">  HUL STORE ID     :HUL-414006D-P5185                Time of Billing :   26/12/2023 16:01:20               </w:t>
       </w:r>
     </w:p>
     <w:p>
       <w:r>
-        <w:t xml:space="preserve">  Six Hundred Twenty-Nine Rupees Only                                        </w:t>
+        <w:t xml:space="preserve">  Two Thousand Six Hundred Forty-Six Rupees Only                             </w:t>
       </w:r>
     </w:p>
     <w:p>
@@ -68,7 +68,7 @@
           <w:b/>
           <w:sz w:val="24"/>
         </w:rPr>
-        <w:t xml:space="preserve">  ABC54009     ESHWAR MEDICALS    Amt : 629.00</w:t>
+        <w:t xml:space="preserve">  ABC56336     SUBA MALIGAI-D    Amt : 2646.00</w:t>
       </w:r>
     </w:p>
     <w:p>

</xml_diff>

<commit_message>
Added Certifi to solve mongo ssl certificate issue
</commit_message>
<xml_diff>
--- a/billing/bill.docx
+++ b/billing/bill.docx
@@ -14,37 +14,37 @@
     </w:p>
     <w:p>
       <w:r>
-        <w:t xml:space="preserve">  ARIYAMANGALAM                                      Retailer Name   :  SUBA MALIGAI-D                     </w:t>
+        <w:t xml:space="preserve">  ARIYAMANGALAM                                      Retailer Name   :  KAVERI MEDICAL-D-D                 </w:t>
       </w:r>
     </w:p>
     <w:p>
       <w:r>
-        <w:t xml:space="preserve">  TRICHY-620010                                      Address         :  GANDHI SALAI                       </w:t>
+        <w:t xml:space="preserve">  TRICHY-620010                                      Address         :  116 NAVALPATU ROAD,                </w:t>
       </w:r>
     </w:p>
     <w:p>
       <w:r>
-        <w:t xml:space="preserve">  PHONE NO         :9944951444                                          SOUTH KATTUR                       </w:t>
+        <w:t xml:space="preserve">  PHONE NO         :9944951444                                          THIRUVARAMBUR,                     </w:t>
       </w:r>
     </w:p>
     <w:p>
       <w:r>
-        <w:t xml:space="preserve">  GSTIN No         :33AAPFD1365C1ZR                                     TRICHY                             </w:t>
+        <w:t xml:space="preserve">  GSTIN No         :33AAPFD1365C1ZR                                     TRICHY.                            </w:t>
       </w:r>
     </w:p>
     <w:p>
       <w:r>
-        <w:t xml:space="preserve">  RS PAN No        :AAPFD1365C                       Phone No        :   8056384501                        </w:t>
+        <w:t xml:space="preserve">  RS PAN No        :AAPFD1365C                       Phone No        :   9842471786                        </w:t>
       </w:r>
     </w:p>
     <w:p>
       <w:r>
-        <w:t xml:space="preserve">  Salesperson Name :SAGARIAVINCENT                   </w:t>
+        <w:t xml:space="preserve">  Salesperson Name :SIVAMANI. K                      </w:t>
       </w:r>
     </w:p>
     <w:p>
       <w:r>
-        <w:t xml:space="preserve">  Beat Name        :D-KATTUR-1  3S                   GSTIN NO        :                                     </w:t>
+        <w:t xml:space="preserve">  Beat Name        :F-NAVALPATTU 3S                  GSTIN NO        :                                     </w:t>
       </w:r>
     </w:p>
     <w:p>
@@ -54,12 +54,12 @@
     </w:p>
     <w:p>
       <w:r>
-        <w:t xml:space="preserve">  HUL STORE ID     :HUL-414006D-P5185                Time of Billing :   26/12/2023 16:01:20               </w:t>
+        <w:t xml:space="preserve">  HUL STORE ID     :HUL-413724D-P4152                Time of Billing :   30/12/2023 23:19:15               </w:t>
       </w:r>
     </w:p>
     <w:p>
       <w:r>
-        <w:t xml:space="preserve">  Two Thousand Six Hundred Forty-Six Rupees Only                             </w:t>
+        <w:t xml:space="preserve">  One Rupees Only                                                            </w:t>
       </w:r>
     </w:p>
     <w:p>
@@ -68,7 +68,197 @@
           <w:b/>
           <w:sz w:val="24"/>
         </w:rPr>
-        <w:t xml:space="preserve">  ABC56336     SUBA MALIGAI-D    Amt : 2646.00</w:t>
+        <w:t xml:space="preserve">  ABC57301     KAVERI MEDICAL-D-D    Amt : 1.00</w:t>
+      </w:r>
+    </w:p>
+    <w:p>
+      <w:r>
+        <w:rPr>
+          <w:b/>
+          <w:sz w:val="24"/>
+        </w:rPr>
+        <w:t xml:space="preserve">                                                            Signature</w:t>
+      </w:r>
+    </w:p>
+    <w:p>
+      <w:r>
+        <w:br/>
+        <w:br/>
+        <w:br/>
+        <w:br/>
+        <w:br/>
+        <w:br/>
+        <w:br/>
+        <w:br/>
+        <w:br/>
+        <w:br/>
+        <w:br/>
+        <w:br/>
+        <w:br/>
+        <w:br/>
+        <w:br/>
+        <w:br/>
+        <w:br/>
+        <w:br/>
+        <w:br/>
+        <w:br/>
+        <w:br/>
+        <w:br/>
+        <w:br/>
+        <w:br/>
+        <w:br/>
+      </w:r>
+    </w:p>
+    <w:p>
+      <w:r>
+        <w:t xml:space="preserve">  DEVAKI ENTERPRISES                                 </w:t>
+      </w:r>
+    </w:p>
+    <w:p>
+      <w:r>
+        <w:t xml:space="preserve">  F2/4,INDUSTRIAL ESTATE                             </w:t>
+      </w:r>
+    </w:p>
+    <w:p>
+      <w:r>
+        <w:t xml:space="preserve">  ARIYAMANGALAM                                      Retailer Name   :  V2  Queens Mart                    </w:t>
+      </w:r>
+    </w:p>
+    <w:p>
+      <w:r>
+        <w:t xml:space="preserve">  TRICHY-620010                                      Address         :  1 Oil Mill Rd Tiruchirappalli      </w:t>
+      </w:r>
+    </w:p>
+    <w:p>
+      <w:r>
+        <w:t xml:space="preserve">  PHONE NO         :9944951444                                          Nadu 620019 India Tiruchirappalli  </w:t>
+      </w:r>
+    </w:p>
+    <w:p>
+      <w:r>
+        <w:t xml:space="preserve">  GSTIN No         :33AAPFD1365C1ZR                                                                        </w:t>
+      </w:r>
+    </w:p>
+    <w:p>
+      <w:r>
+        <w:t xml:space="preserve">  RS PAN No        :AAPFD1365C                       Phone No        :   9786002363                        </w:t>
+      </w:r>
+    </w:p>
+    <w:p>
+      <w:r>
+        <w:t xml:space="preserve">  Salesperson Name :THIYAGARAJAN                     </w:t>
+      </w:r>
+    </w:p>
+    <w:p>
+      <w:r>
+        <w:t xml:space="preserve">  Beat Name        :HUL-OIL MILL                     GSTIN NO        :                                     </w:t>
+      </w:r>
+    </w:p>
+    <w:p>
+      <w:r>
+        <w:t xml:space="preserve">  </w:t>
+      </w:r>
+    </w:p>
+    <w:p>
+      <w:r>
+        <w:t xml:space="preserve">  HUL STORE ID     :HUL-41A392P15697                 Time of Billing :   30/12/2023 23:19:16               </w:t>
+      </w:r>
+    </w:p>
+    <w:p>
+      <w:r>
+        <w:t xml:space="preserve">  Four Thousand Four Hundred Seventy-Six Rupees Only                         </w:t>
+      </w:r>
+    </w:p>
+    <w:p>
+      <w:r>
+        <w:rPr>
+          <w:b/>
+          <w:sz w:val="24"/>
+        </w:rPr>
+        <w:t xml:space="preserve">  ABC57302     V2 Queens Mart    Amt : 4476.00</w:t>
+      </w:r>
+    </w:p>
+    <w:p>
+      <w:r>
+        <w:rPr>
+          <w:b/>
+          <w:sz w:val="24"/>
+        </w:rPr>
+        <w:t xml:space="preserve">                                                            Signature</w:t>
+      </w:r>
+    </w:p>
+    <w:p>
+      <w:r>
+        <w:br w:type="page"/>
+      </w:r>
+    </w:p>
+    <w:p>
+      <w:r>
+        <w:t xml:space="preserve">  DEVAKI ENTERPRISES                                 </w:t>
+      </w:r>
+    </w:p>
+    <w:p>
+      <w:r>
+        <w:t xml:space="preserve">  F2/4,INDUSTRIAL ESTATE                             </w:t>
+      </w:r>
+    </w:p>
+    <w:p>
+      <w:r>
+        <w:t xml:space="preserve">  ARIYAMANGALAM                                      Retailer Name   :  Jai Sai Enterprises                </w:t>
+      </w:r>
+    </w:p>
+    <w:p>
+      <w:r>
+        <w:t xml:space="preserve">  TRICHY-620010                                      Address         :  #3 963 2 Kattur Thanjavur Main     </w:t>
+      </w:r>
+    </w:p>
+    <w:p>
+      <w:r>
+        <w:t xml:space="preserve">  PHONE NO         :9944951444                                          Road Trichy Tiruchirapalli Tamil   </w:t>
+      </w:r>
+    </w:p>
+    <w:p>
+      <w:r>
+        <w:t xml:space="preserve">  GSTIN No         :33AAPFD1365C1ZR                                                                        </w:t>
+      </w:r>
+    </w:p>
+    <w:p>
+      <w:r>
+        <w:t xml:space="preserve">  RS PAN No        :AAPFD1365C                       Phone No        :   9842502802                        </w:t>
+      </w:r>
+    </w:p>
+    <w:p>
+      <w:r>
+        <w:t xml:space="preserve">  Salesperson Name :SAKTHIVEL M                      </w:t>
+      </w:r>
+    </w:p>
+    <w:p>
+      <w:r>
+        <w:t xml:space="preserve">  Beat Name        :F-KATTUR  3S                     GSTIN NO        :                                     </w:t>
+      </w:r>
+    </w:p>
+    <w:p>
+      <w:r>
+        <w:t xml:space="preserve">  </w:t>
+      </w:r>
+    </w:p>
+    <w:p>
+      <w:r>
+        <w:t xml:space="preserve">  HUL STORE ID     :HUL-41A392D-P25128               Time of Billing :   30/12/2023 23:19:17               </w:t>
+      </w:r>
+    </w:p>
+    <w:p>
+      <w:r>
+        <w:t xml:space="preserve">  Three Hundred Thirteen Rupees Only                                         </w:t>
+      </w:r>
+    </w:p>
+    <w:p>
+      <w:r>
+        <w:rPr>
+          <w:b/>
+          <w:sz w:val="24"/>
+        </w:rPr>
+        <w:t xml:space="preserve">  ABC57303     Jai Sai Enterprises    Amt : 313.00</w:t>
       </w:r>
     </w:p>
     <w:p>

</xml_diff>